<commit_message>
pitch + concept doc
</commit_message>
<xml_diff>
--- a/document.docx
+++ b/document.docx
@@ -6,48 +6,52 @@
       <w:pPr>
         <w:rPr>
           <w:rFonts w:ascii="Times New Roman" w:hAnsi="Times New Roman" w:cs="Times New Roman"/>
-          <w:sz w:val="26"/>
-          <w:szCs w:val="26"/>
-        </w:rPr>
-      </w:pPr>
-      <w:r>
-        <w:rPr>
-          <w:rFonts w:ascii="Times New Roman" w:hAnsi="Times New Roman" w:cs="Times New Roman"/>
-          <w:sz w:val="26"/>
-          <w:szCs w:val="26"/>
-        </w:rPr>
-        <w:t>1.</w:t>
-      </w:r>
-      <w:r>
-        <w:rPr>
-          <w:rFonts w:ascii="Times New Roman" w:hAnsi="Times New Roman" w:cs="Times New Roman"/>
-          <w:sz w:val="26"/>
-          <w:szCs w:val="26"/>
-        </w:rPr>
-        <w:t xml:space="preserve"> High concept</w:t>
-      </w:r>
-    </w:p>
-    <w:p>
-      <w:pPr>
-        <w:rPr>
-          <w:rFonts w:ascii="Times New Roman" w:hAnsi="Times New Roman" w:cs="Times New Roman"/>
-          <w:sz w:val="26"/>
-          <w:szCs w:val="26"/>
-        </w:rPr>
-      </w:pPr>
-      <w:r>
-        <w:rPr>
-          <w:rFonts w:ascii="Times New Roman" w:hAnsi="Times New Roman" w:cs="Times New Roman"/>
-          <w:sz w:val="26"/>
-          <w:szCs w:val="26"/>
-        </w:rPr>
-        <w:t>“Trở thành Sát thủ tối thượng chiến đấu với đám zombies bằng súng nhằm tiêu diệt càng nhiều zombies càng tốt để có thể thoát khỏi bọn xác sống tấn công khiến đám xác sống tất cả phải biến mất”</w:t>
-      </w:r>
-      <w:r>
-        <w:rPr>
-          <w:rFonts w:ascii="Times New Roman" w:hAnsi="Times New Roman" w:cs="Times New Roman"/>
-          <w:sz w:val="26"/>
-          <w:szCs w:val="26"/>
+          <w:b/>
+          <w:bCs/>
+          <w:sz w:val="28"/>
+          <w:szCs w:val="28"/>
+        </w:rPr>
+      </w:pPr>
+      <w:r>
+        <w:rPr>
+          <w:rFonts w:ascii="Times New Roman" w:hAnsi="Times New Roman" w:cs="Times New Roman"/>
+          <w:b/>
+          <w:bCs/>
+          <w:sz w:val="28"/>
+          <w:szCs w:val="28"/>
+        </w:rPr>
+        <w:t>1. High concept</w:t>
+      </w:r>
+    </w:p>
+    <w:p>
+      <w:pPr>
+        <w:rPr>
+          <w:rFonts w:ascii="Times New Roman" w:hAnsi="Times New Roman" w:cs="Times New Roman"/>
+          <w:sz w:val="28"/>
+          <w:szCs w:val="28"/>
+        </w:rPr>
+      </w:pPr>
+      <w:r>
+        <w:rPr>
+          <w:rFonts w:ascii="Times New Roman" w:hAnsi="Times New Roman" w:cs="Times New Roman"/>
+          <w:sz w:val="26"/>
+          <w:szCs w:val="26"/>
+        </w:rPr>
+        <w:t xml:space="preserve">“Trở thành Sát thủ tối thượng chiến đấu với đám zombies bằng súng nhằm tiêu diệt càng nhiều zombies càng tốt để có thể thoát khỏi bọn xác sống tấn công khiến đám xác sống </w:t>
+      </w:r>
+      <w:r>
+        <w:rPr>
+          <w:rFonts w:ascii="Times New Roman" w:hAnsi="Times New Roman" w:cs="Times New Roman"/>
+          <w:sz w:val="28"/>
+          <w:szCs w:val="28"/>
+        </w:rPr>
+        <w:t>tất cả phải biến mất”</w:t>
+      </w:r>
+      <w:r>
+        <w:rPr>
+          <w:rFonts w:ascii="Times New Roman" w:hAnsi="Times New Roman" w:cs="Times New Roman"/>
+          <w:sz w:val="28"/>
+          <w:szCs w:val="28"/>
         </w:rPr>
         <w:t>.</w:t>
       </w:r>
@@ -56,17 +60,1060 @@
       <w:pPr>
         <w:rPr>
           <w:rFonts w:ascii="Times New Roman" w:hAnsi="Times New Roman" w:cs="Times New Roman"/>
-          <w:sz w:val="26"/>
-          <w:szCs w:val="26"/>
-        </w:rPr>
-      </w:pPr>
-      <w:r>
-        <w:rPr>
-          <w:rFonts w:ascii="Times New Roman" w:hAnsi="Times New Roman" w:cs="Times New Roman"/>
-          <w:sz w:val="26"/>
-          <w:szCs w:val="26"/>
+          <w:b/>
+          <w:bCs/>
+          <w:sz w:val="28"/>
+          <w:szCs w:val="28"/>
+        </w:rPr>
+      </w:pPr>
+      <w:r>
+        <w:rPr>
+          <w:rFonts w:ascii="Times New Roman" w:hAnsi="Times New Roman" w:cs="Times New Roman"/>
+          <w:b/>
+          <w:bCs/>
+          <w:sz w:val="28"/>
+          <w:szCs w:val="28"/>
         </w:rPr>
         <w:t>2. Pitch doc</w:t>
+      </w:r>
+    </w:p>
+    <w:p>
+      <w:pPr>
+        <w:rPr>
+          <w:rFonts w:ascii="Times New Roman" w:hAnsi="Times New Roman" w:cs="Times New Roman"/>
+          <w:sz w:val="26"/>
+          <w:szCs w:val="26"/>
+        </w:rPr>
+      </w:pPr>
+      <w:r>
+        <w:rPr>
+          <w:rFonts w:ascii="Times New Roman" w:hAnsi="Times New Roman" w:cs="Times New Roman"/>
+          <w:b/>
+          <w:bCs/>
+          <w:sz w:val="26"/>
+          <w:szCs w:val="26"/>
+        </w:rPr>
+        <w:t>Tên trò chơi</w:t>
+      </w:r>
+      <w:r>
+        <w:rPr>
+          <w:rFonts w:ascii="Times New Roman" w:hAnsi="Times New Roman" w:cs="Times New Roman"/>
+          <w:sz w:val="26"/>
+          <w:szCs w:val="26"/>
+        </w:rPr>
+        <w:t>: Boxhead vs zombies</w:t>
+      </w:r>
+    </w:p>
+    <w:p>
+      <w:pPr>
+        <w:rPr>
+          <w:rFonts w:ascii="Times New Roman" w:hAnsi="Times New Roman" w:cs="Times New Roman"/>
+          <w:sz w:val="26"/>
+          <w:szCs w:val="26"/>
+        </w:rPr>
+      </w:pPr>
+      <w:r>
+        <w:rPr>
+          <w:rFonts w:ascii="Times New Roman" w:hAnsi="Times New Roman" w:cs="Times New Roman"/>
+          <w:sz w:val="26"/>
+          <w:szCs w:val="26"/>
+        </w:rPr>
+        <w:t>Mô tả ngắn gọn: “Boxhead vs zombies” là một tựa game hành động</w:t>
+      </w:r>
+      <w:r>
+        <w:rPr>
+          <w:rFonts w:ascii="Times New Roman" w:hAnsi="Times New Roman" w:cs="Times New Roman"/>
+          <w:sz w:val="26"/>
+          <w:szCs w:val="26"/>
+        </w:rPr>
+        <w:t xml:space="preserve"> kết hợp roguelike</w:t>
+      </w:r>
+      <w:r>
+        <w:rPr>
+          <w:rFonts w:ascii="Times New Roman" w:hAnsi="Times New Roman" w:cs="Times New Roman"/>
+          <w:sz w:val="26"/>
+          <w:szCs w:val="26"/>
+        </w:rPr>
+        <w:t xml:space="preserve"> độc đáo</w:t>
+      </w:r>
+      <w:r>
+        <w:rPr>
+          <w:rFonts w:ascii="Times New Roman" w:hAnsi="Times New Roman" w:cs="Times New Roman"/>
+          <w:sz w:val="26"/>
+          <w:szCs w:val="26"/>
+        </w:rPr>
+        <w:t>,dễ chơi, dễ dàng tiếp cận với nhiều người chơi</w:t>
+      </w:r>
+      <w:r>
+        <w:rPr>
+          <w:rFonts w:ascii="Times New Roman" w:hAnsi="Times New Roman" w:cs="Times New Roman"/>
+          <w:sz w:val="26"/>
+          <w:szCs w:val="26"/>
+        </w:rPr>
+        <w:t xml:space="preserve">, bạn sẽ được hóa thân thành một sát thủ thực thụ tiêu diệt những xác sống đáng sợ. Trò chơi sẽ </w:t>
+      </w:r>
+      <w:r>
+        <w:rPr>
+          <w:rFonts w:ascii="Times New Roman" w:hAnsi="Times New Roman" w:cs="Times New Roman"/>
+          <w:sz w:val="26"/>
+          <w:szCs w:val="26"/>
+        </w:rPr>
+        <w:t>mang lại cho người chơi trải nghiệm hồi hộp, kịch tính trong từng màn chơi và những thử thách đang chờ đợi phía trước.</w:t>
+      </w:r>
+    </w:p>
+    <w:p>
+      <w:pPr>
+        <w:rPr>
+          <w:rFonts w:ascii="Times New Roman" w:hAnsi="Times New Roman" w:cs="Times New Roman"/>
+          <w:sz w:val="26"/>
+          <w:szCs w:val="26"/>
+        </w:rPr>
+      </w:pPr>
+      <w:r>
+        <w:rPr>
+          <w:rFonts w:ascii="Times New Roman" w:hAnsi="Times New Roman" w:cs="Times New Roman"/>
+          <w:b/>
+          <w:bCs/>
+          <w:sz w:val="26"/>
+          <w:szCs w:val="26"/>
+        </w:rPr>
+        <w:t>Mục tiêu</w:t>
+      </w:r>
+      <w:r>
+        <w:rPr>
+          <w:rFonts w:ascii="Times New Roman" w:hAnsi="Times New Roman" w:cs="Times New Roman"/>
+          <w:sz w:val="26"/>
+          <w:szCs w:val="26"/>
+        </w:rPr>
+        <w:t xml:space="preserve">: </w:t>
+      </w:r>
+    </w:p>
+    <w:p>
+      <w:pPr>
+        <w:rPr>
+          <w:rFonts w:ascii="Times New Roman" w:hAnsi="Times New Roman" w:cs="Times New Roman"/>
+          <w:sz w:val="26"/>
+          <w:szCs w:val="26"/>
+        </w:rPr>
+      </w:pPr>
+      <w:r>
+        <w:rPr>
+          <w:rFonts w:ascii="Times New Roman" w:hAnsi="Times New Roman" w:cs="Times New Roman"/>
+          <w:sz w:val="26"/>
+          <w:szCs w:val="26"/>
+        </w:rPr>
+        <w:t>Mang lại cho người chơi cảm giác được trải nghiệm những thử thách dù là game nhưng vẫn cảm nhận được chân thực nhất.</w:t>
+      </w:r>
+      <w:r>
+        <w:rPr>
+          <w:rFonts w:ascii="Times New Roman" w:hAnsi="Times New Roman" w:cs="Times New Roman"/>
+          <w:sz w:val="26"/>
+          <w:szCs w:val="26"/>
+        </w:rPr>
+        <w:t xml:space="preserve"> </w:t>
+      </w:r>
+      <w:r>
+        <w:rPr>
+          <w:rFonts w:ascii="Times New Roman" w:hAnsi="Times New Roman" w:cs="Times New Roman"/>
+          <w:sz w:val="26"/>
+          <w:szCs w:val="26"/>
+        </w:rPr>
+        <w:t>Giúp người chơi cũng có được kỹ năng trong cuộc sống về khả năng phòng thủ.</w:t>
+      </w:r>
+    </w:p>
+    <w:p>
+      <w:pPr>
+        <w:rPr>
+          <w:rFonts w:ascii="Times New Roman" w:hAnsi="Times New Roman" w:cs="Times New Roman"/>
+          <w:sz w:val="26"/>
+          <w:szCs w:val="26"/>
+        </w:rPr>
+      </w:pPr>
+      <w:r>
+        <w:rPr>
+          <w:rFonts w:ascii="Times New Roman" w:hAnsi="Times New Roman" w:cs="Times New Roman"/>
+          <w:b/>
+          <w:bCs/>
+          <w:sz w:val="26"/>
+          <w:szCs w:val="26"/>
+        </w:rPr>
+        <w:t>Đặc điểm nổi bật</w:t>
+      </w:r>
+      <w:r>
+        <w:rPr>
+          <w:rFonts w:ascii="Times New Roman" w:hAnsi="Times New Roman" w:cs="Times New Roman"/>
+          <w:sz w:val="26"/>
+          <w:szCs w:val="26"/>
+        </w:rPr>
+        <w:t>:</w:t>
+      </w:r>
+    </w:p>
+    <w:p>
+      <w:pPr>
+        <w:pStyle w:val="ListParagraph"/>
+        <w:numPr>
+          <w:ilvl w:val="0"/>
+          <w:numId w:val="13"/>
+        </w:numPr>
+        <w:rPr>
+          <w:rFonts w:ascii="Times New Roman" w:hAnsi="Times New Roman" w:cs="Times New Roman"/>
+          <w:sz w:val="26"/>
+          <w:szCs w:val="26"/>
+        </w:rPr>
+      </w:pPr>
+      <w:r>
+        <w:rPr>
+          <w:rFonts w:ascii="Times New Roman" w:hAnsi="Times New Roman" w:cs="Times New Roman"/>
+          <w:sz w:val="26"/>
+          <w:szCs w:val="26"/>
+        </w:rPr>
+        <w:t>Thiết kế giao diện: đơn giản bởi những hình hộp đơn giản giúp người chơi dễ tiếp cận.</w:t>
+      </w:r>
+      <w:r>
+        <w:rPr>
+          <w:rFonts w:ascii="Times New Roman" w:hAnsi="Times New Roman" w:cs="Times New Roman"/>
+          <w:sz w:val="26"/>
+          <w:szCs w:val="26"/>
+        </w:rPr>
+        <w:t xml:space="preserve">2. </w:t>
+      </w:r>
+    </w:p>
+    <w:p>
+      <w:pPr>
+        <w:pStyle w:val="ListParagraph"/>
+        <w:numPr>
+          <w:ilvl w:val="0"/>
+          <w:numId w:val="13"/>
+        </w:numPr>
+        <w:rPr>
+          <w:rFonts w:ascii="Times New Roman" w:hAnsi="Times New Roman" w:cs="Times New Roman"/>
+          <w:sz w:val="26"/>
+          <w:szCs w:val="26"/>
+        </w:rPr>
+      </w:pPr>
+      <w:r>
+        <w:rPr>
+          <w:rFonts w:ascii="Times New Roman" w:hAnsi="Times New Roman" w:cs="Times New Roman"/>
+          <w:sz w:val="26"/>
+          <w:szCs w:val="26"/>
+        </w:rPr>
+        <w:t xml:space="preserve">Màn chơi: Được thiết kế đơn giản nhưng phải cẩn thận mang lại cảm giác dễ dàng </w:t>
+      </w:r>
+      <w:r>
+        <w:rPr>
+          <w:rFonts w:ascii="Times New Roman" w:hAnsi="Times New Roman" w:cs="Times New Roman"/>
+          <w:sz w:val="26"/>
+          <w:szCs w:val="26"/>
+        </w:rPr>
+        <w:t>tiếp cận lại phải</w:t>
+      </w:r>
+      <w:r>
+        <w:rPr>
+          <w:rFonts w:ascii="Times New Roman" w:hAnsi="Times New Roman" w:cs="Times New Roman"/>
+          <w:sz w:val="26"/>
+          <w:szCs w:val="26"/>
+        </w:rPr>
+        <w:t xml:space="preserve"> có sự thử thách</w:t>
+      </w:r>
+      <w:r>
+        <w:rPr>
+          <w:rFonts w:ascii="Times New Roman" w:hAnsi="Times New Roman" w:cs="Times New Roman"/>
+          <w:sz w:val="26"/>
+          <w:szCs w:val="26"/>
+        </w:rPr>
+        <w:t xml:space="preserve"> cho người chơi.</w:t>
+      </w:r>
+    </w:p>
+    <w:p>
+      <w:pPr>
+        <w:pStyle w:val="ListParagraph"/>
+        <w:numPr>
+          <w:ilvl w:val="0"/>
+          <w:numId w:val="13"/>
+        </w:numPr>
+        <w:rPr>
+          <w:rFonts w:ascii="Times New Roman" w:hAnsi="Times New Roman" w:cs="Times New Roman"/>
+          <w:sz w:val="26"/>
+          <w:szCs w:val="26"/>
+        </w:rPr>
+      </w:pPr>
+      <w:r>
+        <w:rPr>
+          <w:rFonts w:ascii="Times New Roman" w:hAnsi="Times New Roman" w:cs="Times New Roman"/>
+          <w:sz w:val="26"/>
+          <w:szCs w:val="26"/>
+        </w:rPr>
+        <w:t>Cơ chế mới: Thay vì chỉ có trang bị vật phẩm thông thường thì người chơi sẽ được trang bị những vật phẩm để có thể cường hóa vũ khí để tiêu diệt zombies.</w:t>
+      </w:r>
+    </w:p>
+    <w:p>
+      <w:pPr>
+        <w:rPr>
+          <w:rFonts w:ascii="Times New Roman" w:hAnsi="Times New Roman" w:cs="Times New Roman"/>
+          <w:sz w:val="26"/>
+          <w:szCs w:val="26"/>
+        </w:rPr>
+      </w:pPr>
+      <w:r>
+        <w:rPr>
+          <w:rFonts w:ascii="Times New Roman" w:hAnsi="Times New Roman" w:cs="Times New Roman"/>
+          <w:b/>
+          <w:bCs/>
+          <w:sz w:val="26"/>
+          <w:szCs w:val="26"/>
+        </w:rPr>
+        <w:t>Đối tượng</w:t>
+      </w:r>
+      <w:r>
+        <w:rPr>
+          <w:rFonts w:ascii="Times New Roman" w:hAnsi="Times New Roman" w:cs="Times New Roman"/>
+          <w:sz w:val="26"/>
+          <w:szCs w:val="26"/>
+        </w:rPr>
+        <w:t>:</w:t>
+      </w:r>
+    </w:p>
+    <w:p>
+      <w:pPr>
+        <w:pStyle w:val="ListParagraph"/>
+        <w:numPr>
+          <w:ilvl w:val="0"/>
+          <w:numId w:val="5"/>
+        </w:numPr>
+        <w:rPr>
+          <w:rFonts w:ascii="Times New Roman" w:hAnsi="Times New Roman" w:cs="Times New Roman"/>
+          <w:sz w:val="26"/>
+          <w:szCs w:val="26"/>
+        </w:rPr>
+      </w:pPr>
+      <w:r>
+        <w:rPr>
+          <w:rFonts w:ascii="Times New Roman" w:hAnsi="Times New Roman" w:cs="Times New Roman"/>
+          <w:sz w:val="26"/>
+          <w:szCs w:val="26"/>
+        </w:rPr>
+        <w:t xml:space="preserve">Người chơi ở </w:t>
+      </w:r>
+      <w:r>
+        <w:rPr>
+          <w:rFonts w:ascii="Times New Roman" w:hAnsi="Times New Roman" w:cs="Times New Roman"/>
+          <w:sz w:val="26"/>
+          <w:szCs w:val="26"/>
+        </w:rPr>
+        <w:t>độ tuổi từ 16-</w:t>
+      </w:r>
+      <w:r>
+        <w:rPr>
+          <w:rFonts w:ascii="Times New Roman" w:hAnsi="Times New Roman" w:cs="Times New Roman"/>
+          <w:sz w:val="26"/>
+          <w:szCs w:val="26"/>
+        </w:rPr>
+        <w:t>40</w:t>
+      </w:r>
+      <w:r>
+        <w:rPr>
+          <w:rFonts w:ascii="Times New Roman" w:hAnsi="Times New Roman" w:cs="Times New Roman"/>
+          <w:sz w:val="26"/>
+          <w:szCs w:val="26"/>
+        </w:rPr>
+        <w:t>.</w:t>
+      </w:r>
+    </w:p>
+    <w:p>
+      <w:pPr>
+        <w:pStyle w:val="ListParagraph"/>
+        <w:numPr>
+          <w:ilvl w:val="0"/>
+          <w:numId w:val="5"/>
+        </w:numPr>
+        <w:rPr>
+          <w:rFonts w:ascii="Times New Roman" w:hAnsi="Times New Roman" w:cs="Times New Roman"/>
+          <w:sz w:val="26"/>
+          <w:szCs w:val="26"/>
+        </w:rPr>
+      </w:pPr>
+      <w:r>
+        <w:rPr>
+          <w:rFonts w:ascii="Times New Roman" w:hAnsi="Times New Roman" w:cs="Times New Roman"/>
+          <w:sz w:val="26"/>
+          <w:szCs w:val="26"/>
+        </w:rPr>
+        <w:t xml:space="preserve">Yêu thích các trò chơi hành động </w:t>
+      </w:r>
+      <w:r>
+        <w:rPr>
+          <w:rFonts w:ascii="Times New Roman" w:hAnsi="Times New Roman" w:cs="Times New Roman"/>
+          <w:sz w:val="26"/>
+          <w:szCs w:val="26"/>
+        </w:rPr>
+        <w:t>kết hợp</w:t>
+      </w:r>
+      <w:r>
+        <w:rPr>
+          <w:rFonts w:ascii="Times New Roman" w:hAnsi="Times New Roman" w:cs="Times New Roman"/>
+          <w:sz w:val="26"/>
+          <w:szCs w:val="26"/>
+        </w:rPr>
+        <w:t xml:space="preserve"> thêm roguelike.</w:t>
+      </w:r>
+    </w:p>
+    <w:p>
+      <w:pPr>
+        <w:pStyle w:val="ListParagraph"/>
+        <w:numPr>
+          <w:ilvl w:val="0"/>
+          <w:numId w:val="5"/>
+        </w:numPr>
+        <w:rPr>
+          <w:rFonts w:ascii="Times New Roman" w:hAnsi="Times New Roman" w:cs="Times New Roman"/>
+          <w:sz w:val="26"/>
+          <w:szCs w:val="26"/>
+        </w:rPr>
+      </w:pPr>
+      <w:r>
+        <w:rPr>
+          <w:rFonts w:ascii="Times New Roman" w:hAnsi="Times New Roman" w:cs="Times New Roman"/>
+          <w:sz w:val="26"/>
+          <w:szCs w:val="26"/>
+        </w:rPr>
+        <w:t>Yêu thích đồ họa pixel</w:t>
+      </w:r>
+      <w:r>
+        <w:rPr>
+          <w:rFonts w:ascii="Times New Roman" w:hAnsi="Times New Roman" w:cs="Times New Roman"/>
+          <w:sz w:val="26"/>
+          <w:szCs w:val="26"/>
+        </w:rPr>
+        <w:t>.</w:t>
+      </w:r>
+    </w:p>
+    <w:p>
+      <w:pPr>
+        <w:rPr>
+          <w:rFonts w:ascii="Times New Roman" w:hAnsi="Times New Roman" w:cs="Times New Roman"/>
+          <w:sz w:val="26"/>
+          <w:szCs w:val="26"/>
+        </w:rPr>
+      </w:pPr>
+      <w:r>
+        <w:rPr>
+          <w:rFonts w:ascii="Times New Roman" w:hAnsi="Times New Roman" w:cs="Times New Roman"/>
+          <w:b/>
+          <w:bCs/>
+          <w:sz w:val="26"/>
+          <w:szCs w:val="26"/>
+        </w:rPr>
+        <w:t>Cách kiếm tiền</w:t>
+      </w:r>
+      <w:r>
+        <w:rPr>
+          <w:rFonts w:ascii="Times New Roman" w:hAnsi="Times New Roman" w:cs="Times New Roman"/>
+          <w:sz w:val="26"/>
+          <w:szCs w:val="26"/>
+        </w:rPr>
+        <w:t>:</w:t>
+      </w:r>
+    </w:p>
+    <w:p>
+      <w:pPr>
+        <w:pStyle w:val="ListParagraph"/>
+        <w:numPr>
+          <w:ilvl w:val="0"/>
+          <w:numId w:val="12"/>
+        </w:numPr>
+        <w:rPr>
+          <w:rFonts w:ascii="Times New Roman" w:hAnsi="Times New Roman" w:cs="Times New Roman"/>
+          <w:sz w:val="26"/>
+          <w:szCs w:val="26"/>
+        </w:rPr>
+      </w:pPr>
+      <w:r>
+        <w:rPr>
+          <w:rFonts w:ascii="Times New Roman" w:hAnsi="Times New Roman" w:cs="Times New Roman"/>
+          <w:sz w:val="26"/>
+          <w:szCs w:val="26"/>
+        </w:rPr>
+        <w:t>Bán trực tiếp: Bán trực tiếp trò chơi thông qua các nền tảng như Appstore, Gooplay,..vv.</w:t>
+      </w:r>
+    </w:p>
+    <w:p>
+      <w:pPr>
+        <w:pStyle w:val="ListParagraph"/>
+        <w:numPr>
+          <w:ilvl w:val="0"/>
+          <w:numId w:val="12"/>
+        </w:numPr>
+        <w:rPr>
+          <w:rFonts w:ascii="Times New Roman" w:hAnsi="Times New Roman" w:cs="Times New Roman"/>
+          <w:sz w:val="26"/>
+          <w:szCs w:val="26"/>
+        </w:rPr>
+      </w:pPr>
+      <w:r>
+        <w:rPr>
+          <w:rFonts w:ascii="Times New Roman" w:hAnsi="Times New Roman" w:cs="Times New Roman"/>
+          <w:sz w:val="26"/>
+          <w:szCs w:val="26"/>
+        </w:rPr>
+        <w:t>Quảng cáo trong game:</w:t>
+      </w:r>
+      <w:r>
+        <w:rPr>
+          <w:rFonts w:ascii="Times New Roman" w:hAnsi="Times New Roman" w:cs="Times New Roman"/>
+          <w:sz w:val="26"/>
+          <w:szCs w:val="26"/>
+        </w:rPr>
+        <w:t xml:space="preserve"> Tích hợp quảng cáo trong game để kiếm thu nhập từ các doanh nghiệp quảng cáo tức là quảng cáo tương tác và hiển thị video quảng cáo để kiếm doanh thu</w:t>
+      </w:r>
+      <w:r>
+        <w:rPr>
+          <w:rFonts w:ascii="Times New Roman" w:hAnsi="Times New Roman" w:cs="Times New Roman"/>
+          <w:sz w:val="26"/>
+          <w:szCs w:val="26"/>
+        </w:rPr>
+        <w:t>.</w:t>
+      </w:r>
+    </w:p>
+    <w:p>
+      <w:pPr>
+        <w:pStyle w:val="ListParagraph"/>
+        <w:numPr>
+          <w:ilvl w:val="0"/>
+          <w:numId w:val="12"/>
+        </w:numPr>
+        <w:rPr>
+          <w:rFonts w:ascii="Times New Roman" w:hAnsi="Times New Roman" w:cs="Times New Roman"/>
+          <w:sz w:val="26"/>
+          <w:szCs w:val="26"/>
+        </w:rPr>
+      </w:pPr>
+      <w:r>
+        <w:rPr>
+          <w:rFonts w:ascii="Times New Roman" w:hAnsi="Times New Roman" w:cs="Times New Roman"/>
+          <w:sz w:val="26"/>
+          <w:szCs w:val="26"/>
+        </w:rPr>
+        <w:t>Gói và nội dung: Ta sẽ ra sự kiện gắn với nội dung mới để trải nghiệm, để trải nghiệm thì người chơi sẽ phải mua bản đó.</w:t>
+      </w:r>
+    </w:p>
+    <w:p>
+      <w:pPr>
+        <w:ind w:left="360"/>
+        <w:rPr>
+          <w:rFonts w:ascii="Times New Roman" w:hAnsi="Times New Roman" w:cs="Times New Roman"/>
+          <w:sz w:val="26"/>
+          <w:szCs w:val="26"/>
+        </w:rPr>
+      </w:pPr>
+      <w:r>
+        <w:rPr>
+          <w:rFonts w:ascii="Times New Roman" w:hAnsi="Times New Roman" w:cs="Times New Roman"/>
+          <w:b/>
+          <w:bCs/>
+          <w:sz w:val="26"/>
+          <w:szCs w:val="26"/>
+        </w:rPr>
+        <w:lastRenderedPageBreak/>
+        <w:t>Kết luận</w:t>
+      </w:r>
+      <w:r>
+        <w:rPr>
+          <w:rFonts w:ascii="Times New Roman" w:hAnsi="Times New Roman" w:cs="Times New Roman"/>
+          <w:sz w:val="26"/>
+          <w:szCs w:val="26"/>
+        </w:rPr>
+        <w:t>:</w:t>
+      </w:r>
+      <w:r>
+        <w:rPr>
+          <w:rFonts w:ascii="Times New Roman" w:hAnsi="Times New Roman" w:cs="Times New Roman"/>
+          <w:sz w:val="26"/>
+          <w:szCs w:val="26"/>
+        </w:rPr>
+        <w:t xml:space="preserve"> </w:t>
+      </w:r>
+      <w:r>
+        <w:rPr>
+          <w:rFonts w:ascii="Times New Roman" w:hAnsi="Times New Roman" w:cs="Times New Roman"/>
+          <w:sz w:val="26"/>
+          <w:szCs w:val="26"/>
+        </w:rPr>
+        <w:t>“Boxhead vs zombies” trò chơi giúp người chơi có được một trải nghiệm đáng nhớ cùng câu chuyện mà nhân vật nhập vai vào người chơi, nó giúp chúng ta có cái nhìn rộng hơn trong cuộc sống sau khi nhập vai vào nhân vật trong game. Thông qua trò chơi người chơi sẽ có nhũng kỹ năng để nhìn nhận trong cuộc sống qua lối chơi và thử thách của trò chơi mang lại.</w:t>
+      </w:r>
+    </w:p>
+    <w:p>
+      <w:pPr>
+        <w:rPr>
+          <w:rFonts w:ascii="Times New Roman" w:hAnsi="Times New Roman" w:cs="Times New Roman"/>
+          <w:b/>
+          <w:bCs/>
+          <w:sz w:val="28"/>
+          <w:szCs w:val="28"/>
+        </w:rPr>
+      </w:pPr>
+      <w:r>
+        <w:rPr>
+          <w:rFonts w:ascii="Times New Roman" w:hAnsi="Times New Roman" w:cs="Times New Roman"/>
+          <w:b/>
+          <w:bCs/>
+          <w:sz w:val="28"/>
+          <w:szCs w:val="28"/>
+        </w:rPr>
+        <w:t xml:space="preserve">3. </w:t>
+      </w:r>
+      <w:r>
+        <w:rPr>
+          <w:rFonts w:ascii="Times New Roman" w:hAnsi="Times New Roman" w:cs="Times New Roman"/>
+          <w:b/>
+          <w:bCs/>
+          <w:sz w:val="28"/>
+          <w:szCs w:val="28"/>
+        </w:rPr>
+        <w:t>Concept doc</w:t>
+      </w:r>
+    </w:p>
+    <w:p>
+      <w:pPr>
+        <w:rPr>
+          <w:rFonts w:ascii="Times New Roman" w:hAnsi="Times New Roman" w:cs="Times New Roman"/>
+          <w:b/>
+          <w:bCs/>
+          <w:sz w:val="26"/>
+          <w:szCs w:val="26"/>
+        </w:rPr>
+      </w:pPr>
+      <w:r>
+        <w:rPr>
+          <w:rFonts w:ascii="Times New Roman" w:hAnsi="Times New Roman" w:cs="Times New Roman"/>
+          <w:b/>
+          <w:bCs/>
+          <w:sz w:val="26"/>
+          <w:szCs w:val="26"/>
+        </w:rPr>
+        <w:t>1. Thể loại</w:t>
+      </w:r>
+    </w:p>
+    <w:p>
+      <w:pPr>
+        <w:rPr>
+          <w:rFonts w:ascii="Times New Roman" w:hAnsi="Times New Roman" w:cs="Times New Roman"/>
+          <w:sz w:val="26"/>
+          <w:szCs w:val="26"/>
+        </w:rPr>
+      </w:pPr>
+      <w:r>
+        <w:rPr>
+          <w:rFonts w:ascii="Times New Roman" w:hAnsi="Times New Roman" w:cs="Times New Roman"/>
+          <w:sz w:val="26"/>
+          <w:szCs w:val="26"/>
+        </w:rPr>
+        <w:t>Game 2D, theo tầm nhìn ngang</w:t>
+      </w:r>
+    </w:p>
+    <w:p>
+      <w:pPr>
+        <w:rPr>
+          <w:rFonts w:ascii="Times New Roman" w:hAnsi="Times New Roman" w:cs="Times New Roman"/>
+          <w:b/>
+          <w:bCs/>
+          <w:sz w:val="26"/>
+          <w:szCs w:val="26"/>
+        </w:rPr>
+      </w:pPr>
+      <w:r>
+        <w:rPr>
+          <w:rFonts w:ascii="Times New Roman" w:hAnsi="Times New Roman" w:cs="Times New Roman"/>
+          <w:b/>
+          <w:bCs/>
+          <w:sz w:val="26"/>
+          <w:szCs w:val="26"/>
+        </w:rPr>
+        <w:t>2. Yếu tố</w:t>
+      </w:r>
+    </w:p>
+    <w:p>
+      <w:pPr>
+        <w:rPr>
+          <w:rFonts w:ascii="Times New Roman" w:hAnsi="Times New Roman" w:cs="Times New Roman"/>
+          <w:sz w:val="26"/>
+          <w:szCs w:val="26"/>
+        </w:rPr>
+      </w:pPr>
+      <w:r>
+        <w:rPr>
+          <w:rFonts w:ascii="Times New Roman" w:hAnsi="Times New Roman" w:cs="Times New Roman"/>
+          <w:sz w:val="26"/>
+          <w:szCs w:val="26"/>
+        </w:rPr>
+        <w:t>Game mang tính giải trí, giúp tăng tính logic và lối chơi chiến thuật trong địa đạo ma trận.</w:t>
+      </w:r>
+    </w:p>
+    <w:p>
+      <w:pPr>
+        <w:rPr>
+          <w:rFonts w:ascii="Times New Roman" w:hAnsi="Times New Roman" w:cs="Times New Roman"/>
+          <w:sz w:val="26"/>
+          <w:szCs w:val="26"/>
+        </w:rPr>
+      </w:pPr>
+      <w:r>
+        <w:rPr>
+          <w:rFonts w:ascii="Times New Roman" w:hAnsi="Times New Roman" w:cs="Times New Roman"/>
+          <w:sz w:val="26"/>
+          <w:szCs w:val="26"/>
+        </w:rPr>
+        <w:t>Đối tượng nhắm đến: là những người chơi trẻ thuộc độ tuổi 16-40.</w:t>
+      </w:r>
+    </w:p>
+    <w:p>
+      <w:pPr>
+        <w:rPr>
+          <w:rFonts w:ascii="Times New Roman" w:hAnsi="Times New Roman" w:cs="Times New Roman"/>
+          <w:sz w:val="26"/>
+          <w:szCs w:val="26"/>
+        </w:rPr>
+      </w:pPr>
+      <w:r>
+        <w:rPr>
+          <w:rFonts w:ascii="Times New Roman" w:hAnsi="Times New Roman" w:cs="Times New Roman"/>
+          <w:sz w:val="26"/>
+          <w:szCs w:val="26"/>
+        </w:rPr>
+        <w:t>So với các game thông thường, hệ thống sẽ trang bị cho người chơi vật phẩm để cường hóa đồ để có thể tiêu diệt zombies 1 cách nhanh chóng và hiệu quả nhất.</w:t>
+      </w:r>
+      <w:r>
+        <w:rPr>
+          <w:rFonts w:ascii="Times New Roman" w:hAnsi="Times New Roman" w:cs="Times New Roman"/>
+          <w:sz w:val="26"/>
+          <w:szCs w:val="26"/>
+        </w:rPr>
+        <w:t xml:space="preserve"> Điều đó giúp cho game tạo hứng thú, cuốn hút cho người chơi mà không cảm thấy nhàm chán. Có phần thưởng sau khi hoàn thành mỗi màn chơi.</w:t>
+      </w:r>
+    </w:p>
+    <w:p>
+      <w:pPr>
+        <w:rPr>
+          <w:rFonts w:ascii="Times New Roman" w:hAnsi="Times New Roman" w:cs="Times New Roman"/>
+          <w:sz w:val="26"/>
+          <w:szCs w:val="26"/>
+        </w:rPr>
+      </w:pPr>
+      <w:r>
+        <w:rPr>
+          <w:rFonts w:ascii="Times New Roman" w:hAnsi="Times New Roman" w:cs="Times New Roman"/>
+          <w:sz w:val="26"/>
+          <w:szCs w:val="26"/>
+        </w:rPr>
+        <w:t>Phong cách, yếu tố phiêu lưu, áp lực cao, lối chơi thử thách là những điểm khác biệt, tạo lên sự nổi bật hơn so với một số gảm cùng thể loại trên thị trường.</w:t>
+      </w:r>
+    </w:p>
+    <w:p>
+      <w:pPr>
+        <w:rPr>
+          <w:rFonts w:ascii="Times New Roman" w:hAnsi="Times New Roman" w:cs="Times New Roman"/>
+          <w:b/>
+          <w:bCs/>
+          <w:sz w:val="26"/>
+          <w:szCs w:val="26"/>
+        </w:rPr>
+      </w:pPr>
+      <w:r>
+        <w:rPr>
+          <w:rFonts w:ascii="Times New Roman" w:hAnsi="Times New Roman" w:cs="Times New Roman"/>
+          <w:b/>
+          <w:bCs/>
+          <w:sz w:val="26"/>
+          <w:szCs w:val="26"/>
+        </w:rPr>
+        <w:t>3. Nội dung</w:t>
+      </w:r>
+    </w:p>
+    <w:p>
+      <w:pPr>
+        <w:rPr>
+          <w:rFonts w:ascii="Times New Roman" w:hAnsi="Times New Roman" w:cs="Times New Roman"/>
+          <w:sz w:val="26"/>
+          <w:szCs w:val="26"/>
+        </w:rPr>
+      </w:pPr>
+      <w:r>
+        <w:rPr>
+          <w:rFonts w:ascii="Times New Roman" w:hAnsi="Times New Roman" w:cs="Times New Roman"/>
+          <w:sz w:val="26"/>
+          <w:szCs w:val="26"/>
+        </w:rPr>
+        <w:t>Một game nhập vai, 2d lấy bối cảnh trong một mê cung đáng sợ mà người chơi ở đó phải tiêu diệt những xác sống và giải cứu người dân thoát khoải đám xác sống đó để có thể sống sót.</w:t>
+      </w:r>
+    </w:p>
+    <w:p>
+      <w:pPr>
+        <w:rPr>
+          <w:rFonts w:ascii="Times New Roman" w:hAnsi="Times New Roman" w:cs="Times New Roman"/>
+          <w:sz w:val="26"/>
+          <w:szCs w:val="26"/>
+        </w:rPr>
+      </w:pPr>
+      <w:r>
+        <w:rPr>
+          <w:rFonts w:ascii="Times New Roman" w:hAnsi="Times New Roman" w:cs="Times New Roman"/>
+          <w:sz w:val="26"/>
+          <w:szCs w:val="26"/>
+        </w:rPr>
+        <w:t xml:space="preserve">Người chơi sẽ bắt đầu màn chơi </w:t>
+      </w:r>
+      <w:r>
+        <w:rPr>
+          <w:rFonts w:ascii="Times New Roman" w:hAnsi="Times New Roman" w:cs="Times New Roman"/>
+          <w:sz w:val="26"/>
+          <w:szCs w:val="26"/>
+        </w:rPr>
+        <w:t>của mình và được cấp vũ khí ngay từ đầu để có thể chiến đấu.</w:t>
+      </w:r>
+    </w:p>
+    <w:p>
+      <w:pPr>
+        <w:rPr>
+          <w:rFonts w:ascii="Times New Roman" w:hAnsi="Times New Roman" w:cs="Times New Roman"/>
+          <w:sz w:val="26"/>
+          <w:szCs w:val="26"/>
+        </w:rPr>
+      </w:pPr>
+      <w:r>
+        <w:rPr>
+          <w:rFonts w:ascii="Times New Roman" w:hAnsi="Times New Roman" w:cs="Times New Roman"/>
+          <w:sz w:val="26"/>
+          <w:szCs w:val="26"/>
+        </w:rPr>
+        <w:t>Người chơi sử dụng súng bắn vào những con zombies, chúng di chuyển ẩn nấp khắp mê cung, nên người chơi sẽ phải nhanh tay bắn để chống lại và tiêu diệt những con zombies nhiều cấp độ trong màn chơi.</w:t>
+      </w:r>
+    </w:p>
+    <w:p>
+      <w:pPr>
+        <w:rPr>
+          <w:rFonts w:ascii="Times New Roman" w:hAnsi="Times New Roman" w:cs="Times New Roman"/>
+          <w:sz w:val="26"/>
+          <w:szCs w:val="26"/>
+        </w:rPr>
+      </w:pPr>
+      <w:r>
+        <w:rPr>
+          <w:rFonts w:ascii="Times New Roman" w:hAnsi="Times New Roman" w:cs="Times New Roman"/>
+          <w:sz w:val="26"/>
+          <w:szCs w:val="26"/>
+        </w:rPr>
+        <w:t>Áp lực cao, lối chơi thử thách kiểm tra sự chú ý của người chơi thật chi tiết.</w:t>
+      </w:r>
+    </w:p>
+    <w:p>
+      <w:pPr>
+        <w:rPr>
+          <w:rFonts w:ascii="Times New Roman" w:hAnsi="Times New Roman" w:cs="Times New Roman"/>
+          <w:sz w:val="26"/>
+          <w:szCs w:val="26"/>
+        </w:rPr>
+      </w:pPr>
+      <w:r>
+        <w:rPr>
+          <w:rFonts w:ascii="Times New Roman" w:hAnsi="Times New Roman" w:cs="Times New Roman"/>
+          <w:sz w:val="26"/>
+          <w:szCs w:val="26"/>
+        </w:rPr>
+        <w:t>Phong cách, yếu tố phiêu lưu, rùng rợn kết hợp âm thanh tạo mức độ căng thẳng cho trò chơi.</w:t>
+      </w:r>
+    </w:p>
+    <w:p>
+      <w:pPr>
+        <w:rPr>
+          <w:rFonts w:ascii="Times New Roman" w:hAnsi="Times New Roman" w:cs="Times New Roman"/>
+          <w:sz w:val="26"/>
+          <w:szCs w:val="26"/>
+        </w:rPr>
+      </w:pPr>
+      <w:r>
+        <w:rPr>
+          <w:rFonts w:ascii="Times New Roman" w:hAnsi="Times New Roman" w:cs="Times New Roman"/>
+          <w:sz w:val="26"/>
+          <w:szCs w:val="26"/>
+        </w:rPr>
+        <w:t>Đồ họa 2d, cùng với phong cách pixel vô cùng đơn giản nhưng cũng vô cùng sáng tạo giúp tạo nên phần hồn của trò chơi ở trong đó.</w:t>
+      </w:r>
+    </w:p>
+    <w:p>
+      <w:pPr>
+        <w:rPr>
+          <w:rFonts w:ascii="Times New Roman" w:hAnsi="Times New Roman" w:cs="Times New Roman"/>
+          <w:b/>
+          <w:bCs/>
+          <w:sz w:val="26"/>
+          <w:szCs w:val="26"/>
+        </w:rPr>
+      </w:pPr>
+      <w:r>
+        <w:rPr>
+          <w:rFonts w:ascii="Times New Roman" w:hAnsi="Times New Roman" w:cs="Times New Roman"/>
+          <w:b/>
+          <w:bCs/>
+          <w:sz w:val="26"/>
+          <w:szCs w:val="26"/>
+        </w:rPr>
+        <w:lastRenderedPageBreak/>
+        <w:t>4. Chủ đề</w:t>
+      </w:r>
+    </w:p>
+    <w:p>
+      <w:pPr>
+        <w:rPr>
+          <w:rFonts w:ascii="Times New Roman" w:hAnsi="Times New Roman" w:cs="Times New Roman"/>
+          <w:sz w:val="26"/>
+          <w:szCs w:val="26"/>
+        </w:rPr>
+      </w:pPr>
+      <w:r>
+        <w:rPr>
+          <w:rFonts w:ascii="Times New Roman" w:hAnsi="Times New Roman" w:cs="Times New Roman"/>
+          <w:sz w:val="26"/>
+          <w:szCs w:val="26"/>
+        </w:rPr>
+        <w:t>Game giết zombies, kinh dị.</w:t>
+      </w:r>
+    </w:p>
+    <w:p>
+      <w:pPr>
+        <w:rPr>
+          <w:rFonts w:ascii="Times New Roman" w:hAnsi="Times New Roman" w:cs="Times New Roman"/>
+          <w:b/>
+          <w:bCs/>
+          <w:sz w:val="26"/>
+          <w:szCs w:val="26"/>
+        </w:rPr>
+      </w:pPr>
+      <w:r>
+        <w:rPr>
+          <w:rFonts w:ascii="Times New Roman" w:hAnsi="Times New Roman" w:cs="Times New Roman"/>
+          <w:b/>
+          <w:bCs/>
+          <w:sz w:val="26"/>
+          <w:szCs w:val="26"/>
+        </w:rPr>
+        <w:t>5. Phong cách</w:t>
+      </w:r>
+    </w:p>
+    <w:p>
+      <w:pPr>
+        <w:rPr>
+          <w:rFonts w:ascii="Times New Roman" w:hAnsi="Times New Roman" w:cs="Times New Roman"/>
+          <w:sz w:val="26"/>
+          <w:szCs w:val="26"/>
+        </w:rPr>
+      </w:pPr>
+      <w:r>
+        <w:rPr>
+          <w:rFonts w:ascii="Times New Roman" w:hAnsi="Times New Roman" w:cs="Times New Roman"/>
+          <w:sz w:val="26"/>
+          <w:szCs w:val="26"/>
+        </w:rPr>
+        <w:t>Phong cách tăm tối, kinh dị với những con zombies ghê rợn.</w:t>
+      </w:r>
+    </w:p>
+    <w:p>
+      <w:pPr>
+        <w:rPr>
+          <w:rFonts w:ascii="Times New Roman" w:hAnsi="Times New Roman" w:cs="Times New Roman"/>
+          <w:b/>
+          <w:bCs/>
+          <w:sz w:val="26"/>
+          <w:szCs w:val="26"/>
+        </w:rPr>
+      </w:pPr>
+      <w:r>
+        <w:rPr>
+          <w:rFonts w:ascii="Times New Roman" w:hAnsi="Times New Roman" w:cs="Times New Roman"/>
+          <w:b/>
+          <w:bCs/>
+          <w:sz w:val="26"/>
+          <w:szCs w:val="26"/>
+        </w:rPr>
+        <w:t>6. Loại người chơi game được ngắm đến</w:t>
+      </w:r>
+    </w:p>
+    <w:p>
+      <w:pPr>
+        <w:rPr>
+          <w:rFonts w:ascii="Times New Roman" w:hAnsi="Times New Roman" w:cs="Times New Roman"/>
+          <w:sz w:val="26"/>
+          <w:szCs w:val="26"/>
+        </w:rPr>
+      </w:pPr>
+      <w:r>
+        <w:rPr>
+          <w:rFonts w:ascii="Times New Roman" w:hAnsi="Times New Roman" w:cs="Times New Roman"/>
+          <w:sz w:val="26"/>
+          <w:szCs w:val="26"/>
+        </w:rPr>
+        <w:t>Những người chơi được ngắm đến là những người trên 16 tuổi. Có hứng thú với cảm giác được nhập vai vào một thế giới kinh dị, ma mị cùng với những con zombies máu me, ghê rợn để trải nghiệm những cảm xúc lạ khó có thể xuất hiện ngoài đời thực.</w:t>
+      </w:r>
+    </w:p>
+    <w:p>
+      <w:pPr>
+        <w:rPr>
+          <w:rFonts w:ascii="Times New Roman" w:hAnsi="Times New Roman" w:cs="Times New Roman"/>
+          <w:b/>
+          <w:bCs/>
+          <w:sz w:val="26"/>
+          <w:szCs w:val="26"/>
+        </w:rPr>
+      </w:pPr>
+      <w:r>
+        <w:rPr>
+          <w:rFonts w:ascii="Times New Roman" w:hAnsi="Times New Roman" w:cs="Times New Roman"/>
+          <w:b/>
+          <w:bCs/>
+          <w:sz w:val="26"/>
+          <w:szCs w:val="26"/>
+        </w:rPr>
+        <w:t>7. Game play</w:t>
+      </w:r>
+    </w:p>
+    <w:p>
+      <w:pPr>
+        <w:rPr>
+          <w:rFonts w:ascii="Times New Roman" w:hAnsi="Times New Roman" w:cs="Times New Roman"/>
+          <w:b/>
+          <w:bCs/>
+          <w:sz w:val="26"/>
+          <w:szCs w:val="26"/>
+        </w:rPr>
+      </w:pPr>
+      <w:r>
+        <w:rPr>
+          <w:rFonts w:ascii="Times New Roman" w:hAnsi="Times New Roman" w:cs="Times New Roman"/>
+          <w:b/>
+          <w:bCs/>
+          <w:sz w:val="26"/>
+          <w:szCs w:val="26"/>
+        </w:rPr>
+        <w:t>8. Thế giới trong game</w:t>
+      </w:r>
+    </w:p>
+    <w:p>
+      <w:pPr>
+        <w:rPr>
+          <w:rFonts w:ascii="Times New Roman" w:hAnsi="Times New Roman" w:cs="Times New Roman"/>
+          <w:b/>
+          <w:bCs/>
+          <w:sz w:val="26"/>
+          <w:szCs w:val="26"/>
+        </w:rPr>
+      </w:pPr>
+      <w:r>
+        <w:rPr>
+          <w:rFonts w:ascii="Times New Roman" w:hAnsi="Times New Roman" w:cs="Times New Roman"/>
+          <w:b/>
+          <w:bCs/>
+          <w:sz w:val="26"/>
+          <w:szCs w:val="26"/>
+        </w:rPr>
+        <w:t>9. Cốt truyện trong game</w:t>
       </w:r>
     </w:p>
     <w:sectPr>
@@ -82,6 +1129,472 @@
 <file path=word/numbering.xml><?xml version="1.0" encoding="utf-8"?>
 <w:numbering xmlns:wpc="http://schemas.microsoft.com/office/word/2010/wordprocessingCanvas" xmlns:cx="http://schemas.microsoft.com/office/drawing/2014/chartex" xmlns:cx1="http://schemas.microsoft.com/office/drawing/2015/9/8/chartex" xmlns:cx2="http://schemas.microsoft.com/office/drawing/2015/10/21/chartex" xmlns:cx3="http://schemas.microsoft.com/office/drawing/2016/5/9/chartex" xmlns:cx4="http://schemas.microsoft.com/office/drawing/2016/5/10/chartex" xmlns:cx5="http://schemas.microsoft.com/office/drawing/2016/5/11/chartex" xmlns:cx6="http://schemas.microsoft.com/office/drawing/2016/5/12/chartex" xmlns:cx7="http://schemas.microsoft.com/office/drawing/2016/5/13/chartex" xmlns:cx8="http://schemas.microsoft.com/office/drawing/2016/5/14/chartex" xmlns:mc="http://schemas.openxmlformats.org/markup-compatibility/2006" xmlns:aink="http://schemas.microsoft.com/office/drawing/2016/ink" xmlns:am3d="http://schemas.microsoft.com/office/drawing/2017/model3d" xmlns:o="urn:schemas-microsoft-com:office:office" xmlns:oel="http://schemas.microsoft.com/office/2019/extlst" xmlns:r="http://schemas.openxmlformats.org/officeDocument/2006/relationships" xmlns:m="http://schemas.openxmlformats.org/officeDocument/2006/math" xmlns:v="urn:schemas-microsoft-com:vml" xmlns:wp14="http://schemas.microsoft.com/office/word/2010/wordprocessingDrawing" xmlns:wp="http://schemas.openxmlformats.org/drawingml/2006/wordprocessingDrawing" xmlns:w10="urn:schemas-microsoft-com:office:word" xmlns:w="http://schemas.openxmlformats.org/wordprocessingml/2006/main" xmlns:w14="http://schemas.microsoft.com/office/word/2010/wordml" xmlns:w15="http://schemas.microsoft.com/office/word/2012/wordml" xmlns:w16cex="http://schemas.microsoft.com/office/word/2018/wordml/cex" xmlns:w16cid="http://schemas.microsoft.com/office/word/2016/wordml/cid" xmlns:w16="http://schemas.microsoft.com/office/word/2018/wordml" xmlns:w16sdtdh="http://schemas.microsoft.com/office/word/2020/wordml/sdtdatahash" xmlns:w16se="http://schemas.microsoft.com/office/word/2015/wordml/symex" xmlns:wpg="http://schemas.microsoft.com/office/word/2010/wordprocessingGroup" xmlns:wpi="http://schemas.microsoft.com/office/word/2010/wordprocessingInk" xmlns:wne="http://schemas.microsoft.com/office/word/2006/wordml" xmlns:wps="http://schemas.microsoft.com/office/word/2010/wordprocessingShape" mc:Ignorable="w14 w15 w16se w16cid w16 w16cex w16sdtdh wp14">
   <w:abstractNum w:abstractNumId="0" w15:restartNumberingAfterBreak="0">
+    <w:nsid w:val="09ED6E1B"/>
+    <w:multiLevelType w:val="hybridMultilevel"/>
+    <w:tmpl w:val="52C0E482"/>
+    <w:lvl w:ilvl="0" w:tplc="0409000F">
+      <w:start w:val="1"/>
+      <w:numFmt w:val="decimal"/>
+      <w:lvlText w:val="%1."/>
+      <w:lvlJc w:val="left"/>
+      <w:pPr>
+        <w:ind w:left="720" w:hanging="360"/>
+      </w:pPr>
+      <w:rPr>
+        <w:rFonts w:hint="default"/>
+      </w:rPr>
+    </w:lvl>
+    <w:lvl w:ilvl="1" w:tplc="04090019" w:tentative="1">
+      <w:start w:val="1"/>
+      <w:numFmt w:val="lowerLetter"/>
+      <w:lvlText w:val="%2."/>
+      <w:lvlJc w:val="left"/>
+      <w:pPr>
+        <w:ind w:left="1440" w:hanging="360"/>
+      </w:pPr>
+    </w:lvl>
+    <w:lvl w:ilvl="2" w:tplc="0409001B" w:tentative="1">
+      <w:start w:val="1"/>
+      <w:numFmt w:val="lowerRoman"/>
+      <w:lvlText w:val="%3."/>
+      <w:lvlJc w:val="right"/>
+      <w:pPr>
+        <w:ind w:left="2160" w:hanging="180"/>
+      </w:pPr>
+    </w:lvl>
+    <w:lvl w:ilvl="3" w:tplc="0409000F" w:tentative="1">
+      <w:start w:val="1"/>
+      <w:numFmt w:val="decimal"/>
+      <w:lvlText w:val="%4."/>
+      <w:lvlJc w:val="left"/>
+      <w:pPr>
+        <w:ind w:left="2880" w:hanging="360"/>
+      </w:pPr>
+    </w:lvl>
+    <w:lvl w:ilvl="4" w:tplc="04090019" w:tentative="1">
+      <w:start w:val="1"/>
+      <w:numFmt w:val="lowerLetter"/>
+      <w:lvlText w:val="%5."/>
+      <w:lvlJc w:val="left"/>
+      <w:pPr>
+        <w:ind w:left="3600" w:hanging="360"/>
+      </w:pPr>
+    </w:lvl>
+    <w:lvl w:ilvl="5" w:tplc="0409001B" w:tentative="1">
+      <w:start w:val="1"/>
+      <w:numFmt w:val="lowerRoman"/>
+      <w:lvlText w:val="%6."/>
+      <w:lvlJc w:val="right"/>
+      <w:pPr>
+        <w:ind w:left="4320" w:hanging="180"/>
+      </w:pPr>
+    </w:lvl>
+    <w:lvl w:ilvl="6" w:tplc="0409000F" w:tentative="1">
+      <w:start w:val="1"/>
+      <w:numFmt w:val="decimal"/>
+      <w:lvlText w:val="%7."/>
+      <w:lvlJc w:val="left"/>
+      <w:pPr>
+        <w:ind w:left="5040" w:hanging="360"/>
+      </w:pPr>
+    </w:lvl>
+    <w:lvl w:ilvl="7" w:tplc="04090019" w:tentative="1">
+      <w:start w:val="1"/>
+      <w:numFmt w:val="lowerLetter"/>
+      <w:lvlText w:val="%8."/>
+      <w:lvlJc w:val="left"/>
+      <w:pPr>
+        <w:ind w:left="5760" w:hanging="360"/>
+      </w:pPr>
+    </w:lvl>
+    <w:lvl w:ilvl="8" w:tplc="0409001B" w:tentative="1">
+      <w:start w:val="1"/>
+      <w:numFmt w:val="lowerRoman"/>
+      <w:lvlText w:val="%9."/>
+      <w:lvlJc w:val="right"/>
+      <w:pPr>
+        <w:ind w:left="6480" w:hanging="180"/>
+      </w:pPr>
+    </w:lvl>
+  </w:abstractNum>
+  <w:abstractNum w:abstractNumId="1" w15:restartNumberingAfterBreak="0">
+    <w:nsid w:val="13E158C2"/>
+    <w:multiLevelType w:val="multilevel"/>
+    <w:tmpl w:val="DA4E784A"/>
+    <w:lvl w:ilvl="0">
+      <w:start w:val="1"/>
+      <w:numFmt w:val="decimal"/>
+      <w:lvlText w:val="%1."/>
+      <w:lvlJc w:val="left"/>
+      <w:pPr>
+        <w:ind w:left="360" w:hanging="360"/>
+      </w:pPr>
+    </w:lvl>
+    <w:lvl w:ilvl="1">
+      <w:start w:val="1"/>
+      <w:numFmt w:val="lowerLetter"/>
+      <w:lvlText w:val="%2)"/>
+      <w:lvlJc w:val="left"/>
+      <w:pPr>
+        <w:ind w:left="720" w:hanging="360"/>
+      </w:pPr>
+    </w:lvl>
+    <w:lvl w:ilvl="2">
+      <w:start w:val="1"/>
+      <w:numFmt w:val="lowerRoman"/>
+      <w:lvlText w:val="%3)"/>
+      <w:lvlJc w:val="left"/>
+      <w:pPr>
+        <w:ind w:left="1080" w:hanging="360"/>
+      </w:pPr>
+    </w:lvl>
+    <w:lvl w:ilvl="3">
+      <w:start w:val="1"/>
+      <w:numFmt w:val="decimal"/>
+      <w:lvlText w:val="(%4)"/>
+      <w:lvlJc w:val="left"/>
+      <w:pPr>
+        <w:ind w:left="1440" w:hanging="360"/>
+      </w:pPr>
+    </w:lvl>
+    <w:lvl w:ilvl="4">
+      <w:start w:val="1"/>
+      <w:numFmt w:val="lowerLetter"/>
+      <w:lvlText w:val="(%5)"/>
+      <w:lvlJc w:val="left"/>
+      <w:pPr>
+        <w:ind w:left="1800" w:hanging="360"/>
+      </w:pPr>
+    </w:lvl>
+    <w:lvl w:ilvl="5">
+      <w:start w:val="1"/>
+      <w:numFmt w:val="lowerRoman"/>
+      <w:lvlText w:val="(%6)"/>
+      <w:lvlJc w:val="left"/>
+      <w:pPr>
+        <w:ind w:left="2160" w:hanging="360"/>
+      </w:pPr>
+    </w:lvl>
+    <w:lvl w:ilvl="6">
+      <w:start w:val="1"/>
+      <w:numFmt w:val="decimal"/>
+      <w:lvlText w:val="%7."/>
+      <w:lvlJc w:val="left"/>
+      <w:pPr>
+        <w:ind w:left="2520" w:hanging="360"/>
+      </w:pPr>
+    </w:lvl>
+    <w:lvl w:ilvl="7">
+      <w:start w:val="1"/>
+      <w:numFmt w:val="lowerLetter"/>
+      <w:lvlText w:val="%8."/>
+      <w:lvlJc w:val="left"/>
+      <w:pPr>
+        <w:ind w:left="2880" w:hanging="360"/>
+      </w:pPr>
+    </w:lvl>
+    <w:lvl w:ilvl="8">
+      <w:start w:val="1"/>
+      <w:numFmt w:val="lowerRoman"/>
+      <w:lvlText w:val="%9."/>
+      <w:lvlJc w:val="left"/>
+      <w:pPr>
+        <w:ind w:left="3240" w:hanging="360"/>
+      </w:pPr>
+    </w:lvl>
+  </w:abstractNum>
+  <w:abstractNum w:abstractNumId="2" w15:restartNumberingAfterBreak="0">
+    <w:nsid w:val="14622032"/>
+    <w:multiLevelType w:val="hybridMultilevel"/>
+    <w:tmpl w:val="A7222E9A"/>
+    <w:lvl w:ilvl="0" w:tplc="6B9CC76A">
+      <w:start w:val="1"/>
+      <w:numFmt w:val="bullet"/>
+      <w:lvlText w:val="-"/>
+      <w:lvlJc w:val="left"/>
+      <w:pPr>
+        <w:ind w:left="720" w:hanging="360"/>
+      </w:pPr>
+      <w:rPr>
+        <w:rFonts w:ascii="Times New Roman" w:eastAsiaTheme="minorEastAsia" w:hAnsi="Times New Roman" w:cs="Times New Roman" w:hint="default"/>
+      </w:rPr>
+    </w:lvl>
+    <w:lvl w:ilvl="1" w:tplc="04090003" w:tentative="1">
+      <w:start w:val="1"/>
+      <w:numFmt w:val="bullet"/>
+      <w:lvlText w:val="o"/>
+      <w:lvlJc w:val="left"/>
+      <w:pPr>
+        <w:ind w:left="1440" w:hanging="360"/>
+      </w:pPr>
+      <w:rPr>
+        <w:rFonts w:ascii="Courier New" w:hAnsi="Courier New" w:cs="Courier New" w:hint="default"/>
+      </w:rPr>
+    </w:lvl>
+    <w:lvl w:ilvl="2" w:tplc="04090005" w:tentative="1">
+      <w:start w:val="1"/>
+      <w:numFmt w:val="bullet"/>
+      <w:lvlText w:val=""/>
+      <w:lvlJc w:val="left"/>
+      <w:pPr>
+        <w:ind w:left="2160" w:hanging="360"/>
+      </w:pPr>
+      <w:rPr>
+        <w:rFonts w:ascii="Wingdings" w:hAnsi="Wingdings" w:hint="default"/>
+      </w:rPr>
+    </w:lvl>
+    <w:lvl w:ilvl="3" w:tplc="04090001" w:tentative="1">
+      <w:start w:val="1"/>
+      <w:numFmt w:val="bullet"/>
+      <w:lvlText w:val=""/>
+      <w:lvlJc w:val="left"/>
+      <w:pPr>
+        <w:ind w:left="2880" w:hanging="360"/>
+      </w:pPr>
+      <w:rPr>
+        <w:rFonts w:ascii="Symbol" w:hAnsi="Symbol" w:hint="default"/>
+      </w:rPr>
+    </w:lvl>
+    <w:lvl w:ilvl="4" w:tplc="04090003" w:tentative="1">
+      <w:start w:val="1"/>
+      <w:numFmt w:val="bullet"/>
+      <w:lvlText w:val="o"/>
+      <w:lvlJc w:val="left"/>
+      <w:pPr>
+        <w:ind w:left="3600" w:hanging="360"/>
+      </w:pPr>
+      <w:rPr>
+        <w:rFonts w:ascii="Courier New" w:hAnsi="Courier New" w:cs="Courier New" w:hint="default"/>
+      </w:rPr>
+    </w:lvl>
+    <w:lvl w:ilvl="5" w:tplc="04090005" w:tentative="1">
+      <w:start w:val="1"/>
+      <w:numFmt w:val="bullet"/>
+      <w:lvlText w:val=""/>
+      <w:lvlJc w:val="left"/>
+      <w:pPr>
+        <w:ind w:left="4320" w:hanging="360"/>
+      </w:pPr>
+      <w:rPr>
+        <w:rFonts w:ascii="Wingdings" w:hAnsi="Wingdings" w:hint="default"/>
+      </w:rPr>
+    </w:lvl>
+    <w:lvl w:ilvl="6" w:tplc="04090001" w:tentative="1">
+      <w:start w:val="1"/>
+      <w:numFmt w:val="bullet"/>
+      <w:lvlText w:val=""/>
+      <w:lvlJc w:val="left"/>
+      <w:pPr>
+        <w:ind w:left="5040" w:hanging="360"/>
+      </w:pPr>
+      <w:rPr>
+        <w:rFonts w:ascii="Symbol" w:hAnsi="Symbol" w:hint="default"/>
+      </w:rPr>
+    </w:lvl>
+    <w:lvl w:ilvl="7" w:tplc="04090003" w:tentative="1">
+      <w:start w:val="1"/>
+      <w:numFmt w:val="bullet"/>
+      <w:lvlText w:val="o"/>
+      <w:lvlJc w:val="left"/>
+      <w:pPr>
+        <w:ind w:left="5760" w:hanging="360"/>
+      </w:pPr>
+      <w:rPr>
+        <w:rFonts w:ascii="Courier New" w:hAnsi="Courier New" w:cs="Courier New" w:hint="default"/>
+      </w:rPr>
+    </w:lvl>
+    <w:lvl w:ilvl="8" w:tplc="04090005" w:tentative="1">
+      <w:start w:val="1"/>
+      <w:numFmt w:val="bullet"/>
+      <w:lvlText w:val=""/>
+      <w:lvlJc w:val="left"/>
+      <w:pPr>
+        <w:ind w:left="6480" w:hanging="360"/>
+      </w:pPr>
+      <w:rPr>
+        <w:rFonts w:ascii="Wingdings" w:hAnsi="Wingdings" w:hint="default"/>
+      </w:rPr>
+    </w:lvl>
+  </w:abstractNum>
+  <w:abstractNum w:abstractNumId="3" w15:restartNumberingAfterBreak="0">
+    <w:nsid w:val="21840F9D"/>
+    <w:multiLevelType w:val="hybridMultilevel"/>
+    <w:tmpl w:val="37181730"/>
+    <w:lvl w:ilvl="0" w:tplc="D1E0267E">
+      <w:start w:val="1"/>
+      <w:numFmt w:val="decimal"/>
+      <w:lvlText w:val="%1."/>
+      <w:lvlJc w:val="left"/>
+      <w:pPr>
+        <w:ind w:left="720" w:hanging="360"/>
+      </w:pPr>
+      <w:rPr>
+        <w:rFonts w:ascii="Times New Roman" w:eastAsia="Times New Roman" w:hAnsi="Times New Roman" w:cs="Times New Roman"/>
+      </w:rPr>
+    </w:lvl>
+    <w:lvl w:ilvl="1" w:tplc="04090019" w:tentative="1">
+      <w:start w:val="1"/>
+      <w:numFmt w:val="lowerLetter"/>
+      <w:lvlText w:val="%2."/>
+      <w:lvlJc w:val="left"/>
+      <w:pPr>
+        <w:ind w:left="1440" w:hanging="360"/>
+      </w:pPr>
+    </w:lvl>
+    <w:lvl w:ilvl="2" w:tplc="0409001B" w:tentative="1">
+      <w:start w:val="1"/>
+      <w:numFmt w:val="lowerRoman"/>
+      <w:lvlText w:val="%3."/>
+      <w:lvlJc w:val="right"/>
+      <w:pPr>
+        <w:ind w:left="2160" w:hanging="180"/>
+      </w:pPr>
+    </w:lvl>
+    <w:lvl w:ilvl="3" w:tplc="0409000F" w:tentative="1">
+      <w:start w:val="1"/>
+      <w:numFmt w:val="decimal"/>
+      <w:lvlText w:val="%4."/>
+      <w:lvlJc w:val="left"/>
+      <w:pPr>
+        <w:ind w:left="2880" w:hanging="360"/>
+      </w:pPr>
+    </w:lvl>
+    <w:lvl w:ilvl="4" w:tplc="04090019" w:tentative="1">
+      <w:start w:val="1"/>
+      <w:numFmt w:val="lowerLetter"/>
+      <w:lvlText w:val="%5."/>
+      <w:lvlJc w:val="left"/>
+      <w:pPr>
+        <w:ind w:left="3600" w:hanging="360"/>
+      </w:pPr>
+    </w:lvl>
+    <w:lvl w:ilvl="5" w:tplc="0409001B" w:tentative="1">
+      <w:start w:val="1"/>
+      <w:numFmt w:val="lowerRoman"/>
+      <w:lvlText w:val="%6."/>
+      <w:lvlJc w:val="right"/>
+      <w:pPr>
+        <w:ind w:left="4320" w:hanging="180"/>
+      </w:pPr>
+    </w:lvl>
+    <w:lvl w:ilvl="6" w:tplc="0409000F" w:tentative="1">
+      <w:start w:val="1"/>
+      <w:numFmt w:val="decimal"/>
+      <w:lvlText w:val="%7."/>
+      <w:lvlJc w:val="left"/>
+      <w:pPr>
+        <w:ind w:left="5040" w:hanging="360"/>
+      </w:pPr>
+    </w:lvl>
+    <w:lvl w:ilvl="7" w:tplc="04090019" w:tentative="1">
+      <w:start w:val="1"/>
+      <w:numFmt w:val="lowerLetter"/>
+      <w:lvlText w:val="%8."/>
+      <w:lvlJc w:val="left"/>
+      <w:pPr>
+        <w:ind w:left="5760" w:hanging="360"/>
+      </w:pPr>
+    </w:lvl>
+    <w:lvl w:ilvl="8" w:tplc="0409001B" w:tentative="1">
+      <w:start w:val="1"/>
+      <w:numFmt w:val="lowerRoman"/>
+      <w:lvlText w:val="%9."/>
+      <w:lvlJc w:val="right"/>
+      <w:pPr>
+        <w:ind w:left="6480" w:hanging="180"/>
+      </w:pPr>
+    </w:lvl>
+  </w:abstractNum>
+  <w:abstractNum w:abstractNumId="4" w15:restartNumberingAfterBreak="0">
+    <w:nsid w:val="254D375C"/>
+    <w:multiLevelType w:val="hybridMultilevel"/>
+    <w:tmpl w:val="EEDE645E"/>
+    <w:lvl w:ilvl="0" w:tplc="FFFFFFFF">
+      <w:start w:val="1"/>
+      <w:numFmt w:val="decimal"/>
+      <w:lvlText w:val="%1."/>
+      <w:lvlJc w:val="left"/>
+      <w:pPr>
+        <w:ind w:left="720" w:hanging="360"/>
+      </w:pPr>
+      <w:rPr>
+        <w:rFonts w:ascii="Times New Roman" w:eastAsiaTheme="minorEastAsia" w:hAnsi="Times New Roman" w:cs="Times New Roman"/>
+      </w:rPr>
+    </w:lvl>
+    <w:lvl w:ilvl="1" w:tplc="FFFFFFFF" w:tentative="1">
+      <w:start w:val="1"/>
+      <w:numFmt w:val="lowerLetter"/>
+      <w:lvlText w:val="%2."/>
+      <w:lvlJc w:val="left"/>
+      <w:pPr>
+        <w:ind w:left="1440" w:hanging="360"/>
+      </w:pPr>
+    </w:lvl>
+    <w:lvl w:ilvl="2" w:tplc="FFFFFFFF" w:tentative="1">
+      <w:start w:val="1"/>
+      <w:numFmt w:val="lowerRoman"/>
+      <w:lvlText w:val="%3."/>
+      <w:lvlJc w:val="right"/>
+      <w:pPr>
+        <w:ind w:left="2160" w:hanging="180"/>
+      </w:pPr>
+    </w:lvl>
+    <w:lvl w:ilvl="3" w:tplc="FFFFFFFF" w:tentative="1">
+      <w:start w:val="1"/>
+      <w:numFmt w:val="decimal"/>
+      <w:lvlText w:val="%4."/>
+      <w:lvlJc w:val="left"/>
+      <w:pPr>
+        <w:ind w:left="2880" w:hanging="360"/>
+      </w:pPr>
+    </w:lvl>
+    <w:lvl w:ilvl="4" w:tplc="FFFFFFFF" w:tentative="1">
+      <w:start w:val="1"/>
+      <w:numFmt w:val="lowerLetter"/>
+      <w:lvlText w:val="%5."/>
+      <w:lvlJc w:val="left"/>
+      <w:pPr>
+        <w:ind w:left="3600" w:hanging="360"/>
+      </w:pPr>
+    </w:lvl>
+    <w:lvl w:ilvl="5" w:tplc="FFFFFFFF" w:tentative="1">
+      <w:start w:val="1"/>
+      <w:numFmt w:val="lowerRoman"/>
+      <w:lvlText w:val="%6."/>
+      <w:lvlJc w:val="right"/>
+      <w:pPr>
+        <w:ind w:left="4320" w:hanging="180"/>
+      </w:pPr>
+    </w:lvl>
+    <w:lvl w:ilvl="6" w:tplc="FFFFFFFF" w:tentative="1">
+      <w:start w:val="1"/>
+      <w:numFmt w:val="decimal"/>
+      <w:lvlText w:val="%7."/>
+      <w:lvlJc w:val="left"/>
+      <w:pPr>
+        <w:ind w:left="5040" w:hanging="360"/>
+      </w:pPr>
+    </w:lvl>
+    <w:lvl w:ilvl="7" w:tplc="FFFFFFFF" w:tentative="1">
+      <w:start w:val="1"/>
+      <w:numFmt w:val="lowerLetter"/>
+      <w:lvlText w:val="%8."/>
+      <w:lvlJc w:val="left"/>
+      <w:pPr>
+        <w:ind w:left="5760" w:hanging="360"/>
+      </w:pPr>
+    </w:lvl>
+    <w:lvl w:ilvl="8" w:tplc="FFFFFFFF" w:tentative="1">
+      <w:start w:val="1"/>
+      <w:numFmt w:val="lowerRoman"/>
+      <w:lvlText w:val="%9."/>
+      <w:lvlJc w:val="right"/>
+      <w:pPr>
+        <w:ind w:left="6480" w:hanging="180"/>
+      </w:pPr>
+    </w:lvl>
+  </w:abstractNum>
+  <w:abstractNum w:abstractNumId="5" w15:restartNumberingAfterBreak="0">
     <w:nsid w:val="2ADB4E20"/>
     <w:multiLevelType w:val="hybridMultilevel"/>
     <w:tmpl w:val="AAFCF0D8"/>
@@ -170,8 +1683,664 @@
       </w:pPr>
     </w:lvl>
   </w:abstractNum>
+  <w:abstractNum w:abstractNumId="6" w15:restartNumberingAfterBreak="0">
+    <w:nsid w:val="2FF50A1B"/>
+    <w:multiLevelType w:val="hybridMultilevel"/>
+    <w:tmpl w:val="43F475C2"/>
+    <w:lvl w:ilvl="0" w:tplc="0409000F">
+      <w:start w:val="1"/>
+      <w:numFmt w:val="decimal"/>
+      <w:lvlText w:val="%1."/>
+      <w:lvlJc w:val="left"/>
+      <w:pPr>
+        <w:ind w:left="720" w:hanging="360"/>
+      </w:pPr>
+      <w:rPr>
+        <w:rFonts w:hint="default"/>
+      </w:rPr>
+    </w:lvl>
+    <w:lvl w:ilvl="1" w:tplc="04090019" w:tentative="1">
+      <w:start w:val="1"/>
+      <w:numFmt w:val="lowerLetter"/>
+      <w:lvlText w:val="%2."/>
+      <w:lvlJc w:val="left"/>
+      <w:pPr>
+        <w:ind w:left="1440" w:hanging="360"/>
+      </w:pPr>
+    </w:lvl>
+    <w:lvl w:ilvl="2" w:tplc="0409001B" w:tentative="1">
+      <w:start w:val="1"/>
+      <w:numFmt w:val="lowerRoman"/>
+      <w:lvlText w:val="%3."/>
+      <w:lvlJc w:val="right"/>
+      <w:pPr>
+        <w:ind w:left="2160" w:hanging="180"/>
+      </w:pPr>
+    </w:lvl>
+    <w:lvl w:ilvl="3" w:tplc="0409000F" w:tentative="1">
+      <w:start w:val="1"/>
+      <w:numFmt w:val="decimal"/>
+      <w:lvlText w:val="%4."/>
+      <w:lvlJc w:val="left"/>
+      <w:pPr>
+        <w:ind w:left="2880" w:hanging="360"/>
+      </w:pPr>
+    </w:lvl>
+    <w:lvl w:ilvl="4" w:tplc="04090019" w:tentative="1">
+      <w:start w:val="1"/>
+      <w:numFmt w:val="lowerLetter"/>
+      <w:lvlText w:val="%5."/>
+      <w:lvlJc w:val="left"/>
+      <w:pPr>
+        <w:ind w:left="3600" w:hanging="360"/>
+      </w:pPr>
+    </w:lvl>
+    <w:lvl w:ilvl="5" w:tplc="0409001B" w:tentative="1">
+      <w:start w:val="1"/>
+      <w:numFmt w:val="lowerRoman"/>
+      <w:lvlText w:val="%6."/>
+      <w:lvlJc w:val="right"/>
+      <w:pPr>
+        <w:ind w:left="4320" w:hanging="180"/>
+      </w:pPr>
+    </w:lvl>
+    <w:lvl w:ilvl="6" w:tplc="0409000F" w:tentative="1">
+      <w:start w:val="1"/>
+      <w:numFmt w:val="decimal"/>
+      <w:lvlText w:val="%7."/>
+      <w:lvlJc w:val="left"/>
+      <w:pPr>
+        <w:ind w:left="5040" w:hanging="360"/>
+      </w:pPr>
+    </w:lvl>
+    <w:lvl w:ilvl="7" w:tplc="04090019" w:tentative="1">
+      <w:start w:val="1"/>
+      <w:numFmt w:val="lowerLetter"/>
+      <w:lvlText w:val="%8."/>
+      <w:lvlJc w:val="left"/>
+      <w:pPr>
+        <w:ind w:left="5760" w:hanging="360"/>
+      </w:pPr>
+    </w:lvl>
+    <w:lvl w:ilvl="8" w:tplc="0409001B" w:tentative="1">
+      <w:start w:val="1"/>
+      <w:numFmt w:val="lowerRoman"/>
+      <w:lvlText w:val="%9."/>
+      <w:lvlJc w:val="right"/>
+      <w:pPr>
+        <w:ind w:left="6480" w:hanging="180"/>
+      </w:pPr>
+    </w:lvl>
+  </w:abstractNum>
+  <w:abstractNum w:abstractNumId="7" w15:restartNumberingAfterBreak="0">
+    <w:nsid w:val="4C1E616E"/>
+    <w:multiLevelType w:val="hybridMultilevel"/>
+    <w:tmpl w:val="3B408548"/>
+    <w:lvl w:ilvl="0" w:tplc="0409000F">
+      <w:start w:val="1"/>
+      <w:numFmt w:val="decimal"/>
+      <w:lvlText w:val="%1."/>
+      <w:lvlJc w:val="left"/>
+      <w:pPr>
+        <w:ind w:left="720" w:hanging="360"/>
+      </w:pPr>
+      <w:rPr>
+        <w:rFonts w:hint="default"/>
+      </w:rPr>
+    </w:lvl>
+    <w:lvl w:ilvl="1" w:tplc="04090019" w:tentative="1">
+      <w:start w:val="1"/>
+      <w:numFmt w:val="lowerLetter"/>
+      <w:lvlText w:val="%2."/>
+      <w:lvlJc w:val="left"/>
+      <w:pPr>
+        <w:ind w:left="1440" w:hanging="360"/>
+      </w:pPr>
+    </w:lvl>
+    <w:lvl w:ilvl="2" w:tplc="0409001B" w:tentative="1">
+      <w:start w:val="1"/>
+      <w:numFmt w:val="lowerRoman"/>
+      <w:lvlText w:val="%3."/>
+      <w:lvlJc w:val="right"/>
+      <w:pPr>
+        <w:ind w:left="2160" w:hanging="180"/>
+      </w:pPr>
+    </w:lvl>
+    <w:lvl w:ilvl="3" w:tplc="0409000F" w:tentative="1">
+      <w:start w:val="1"/>
+      <w:numFmt w:val="decimal"/>
+      <w:lvlText w:val="%4."/>
+      <w:lvlJc w:val="left"/>
+      <w:pPr>
+        <w:ind w:left="2880" w:hanging="360"/>
+      </w:pPr>
+    </w:lvl>
+    <w:lvl w:ilvl="4" w:tplc="04090019" w:tentative="1">
+      <w:start w:val="1"/>
+      <w:numFmt w:val="lowerLetter"/>
+      <w:lvlText w:val="%5."/>
+      <w:lvlJc w:val="left"/>
+      <w:pPr>
+        <w:ind w:left="3600" w:hanging="360"/>
+      </w:pPr>
+    </w:lvl>
+    <w:lvl w:ilvl="5" w:tplc="0409001B" w:tentative="1">
+      <w:start w:val="1"/>
+      <w:numFmt w:val="lowerRoman"/>
+      <w:lvlText w:val="%6."/>
+      <w:lvlJc w:val="right"/>
+      <w:pPr>
+        <w:ind w:left="4320" w:hanging="180"/>
+      </w:pPr>
+    </w:lvl>
+    <w:lvl w:ilvl="6" w:tplc="0409000F" w:tentative="1">
+      <w:start w:val="1"/>
+      <w:numFmt w:val="decimal"/>
+      <w:lvlText w:val="%7."/>
+      <w:lvlJc w:val="left"/>
+      <w:pPr>
+        <w:ind w:left="5040" w:hanging="360"/>
+      </w:pPr>
+    </w:lvl>
+    <w:lvl w:ilvl="7" w:tplc="04090019" w:tentative="1">
+      <w:start w:val="1"/>
+      <w:numFmt w:val="lowerLetter"/>
+      <w:lvlText w:val="%8."/>
+      <w:lvlJc w:val="left"/>
+      <w:pPr>
+        <w:ind w:left="5760" w:hanging="360"/>
+      </w:pPr>
+    </w:lvl>
+    <w:lvl w:ilvl="8" w:tplc="0409001B" w:tentative="1">
+      <w:start w:val="1"/>
+      <w:numFmt w:val="lowerRoman"/>
+      <w:lvlText w:val="%9."/>
+      <w:lvlJc w:val="right"/>
+      <w:pPr>
+        <w:ind w:left="6480" w:hanging="180"/>
+      </w:pPr>
+    </w:lvl>
+  </w:abstractNum>
+  <w:abstractNum w:abstractNumId="8" w15:restartNumberingAfterBreak="0">
+    <w:nsid w:val="50DE19F8"/>
+    <w:multiLevelType w:val="multilevel"/>
+    <w:tmpl w:val="0409001D"/>
+    <w:lvl w:ilvl="0">
+      <w:start w:val="1"/>
+      <w:numFmt w:val="decimal"/>
+      <w:lvlText w:val="%1)"/>
+      <w:lvlJc w:val="left"/>
+      <w:pPr>
+        <w:ind w:left="360" w:hanging="360"/>
+      </w:pPr>
+    </w:lvl>
+    <w:lvl w:ilvl="1">
+      <w:start w:val="1"/>
+      <w:numFmt w:val="lowerLetter"/>
+      <w:lvlText w:val="%2)"/>
+      <w:lvlJc w:val="left"/>
+      <w:pPr>
+        <w:ind w:left="720" w:hanging="360"/>
+      </w:pPr>
+    </w:lvl>
+    <w:lvl w:ilvl="2">
+      <w:start w:val="1"/>
+      <w:numFmt w:val="lowerRoman"/>
+      <w:lvlText w:val="%3)"/>
+      <w:lvlJc w:val="left"/>
+      <w:pPr>
+        <w:ind w:left="1080" w:hanging="360"/>
+      </w:pPr>
+    </w:lvl>
+    <w:lvl w:ilvl="3">
+      <w:start w:val="1"/>
+      <w:numFmt w:val="decimal"/>
+      <w:lvlText w:val="(%4)"/>
+      <w:lvlJc w:val="left"/>
+      <w:pPr>
+        <w:ind w:left="1440" w:hanging="360"/>
+      </w:pPr>
+    </w:lvl>
+    <w:lvl w:ilvl="4">
+      <w:start w:val="1"/>
+      <w:numFmt w:val="lowerLetter"/>
+      <w:lvlText w:val="(%5)"/>
+      <w:lvlJc w:val="left"/>
+      <w:pPr>
+        <w:ind w:left="1800" w:hanging="360"/>
+      </w:pPr>
+    </w:lvl>
+    <w:lvl w:ilvl="5">
+      <w:start w:val="1"/>
+      <w:numFmt w:val="lowerRoman"/>
+      <w:lvlText w:val="(%6)"/>
+      <w:lvlJc w:val="left"/>
+      <w:pPr>
+        <w:ind w:left="2160" w:hanging="360"/>
+      </w:pPr>
+    </w:lvl>
+    <w:lvl w:ilvl="6">
+      <w:start w:val="1"/>
+      <w:numFmt w:val="decimal"/>
+      <w:lvlText w:val="%7."/>
+      <w:lvlJc w:val="left"/>
+      <w:pPr>
+        <w:ind w:left="2520" w:hanging="360"/>
+      </w:pPr>
+    </w:lvl>
+    <w:lvl w:ilvl="7">
+      <w:start w:val="1"/>
+      <w:numFmt w:val="lowerLetter"/>
+      <w:lvlText w:val="%8."/>
+      <w:lvlJc w:val="left"/>
+      <w:pPr>
+        <w:ind w:left="2880" w:hanging="360"/>
+      </w:pPr>
+    </w:lvl>
+    <w:lvl w:ilvl="8">
+      <w:start w:val="1"/>
+      <w:numFmt w:val="lowerRoman"/>
+      <w:lvlText w:val="%9."/>
+      <w:lvlJc w:val="left"/>
+      <w:pPr>
+        <w:ind w:left="3240" w:hanging="360"/>
+      </w:pPr>
+    </w:lvl>
+  </w:abstractNum>
+  <w:abstractNum w:abstractNumId="9" w15:restartNumberingAfterBreak="0">
+    <w:nsid w:val="67C531CB"/>
+    <w:multiLevelType w:val="hybridMultilevel"/>
+    <w:tmpl w:val="F39AEF6E"/>
+    <w:lvl w:ilvl="0" w:tplc="0409000F">
+      <w:start w:val="2"/>
+      <w:numFmt w:val="decimal"/>
+      <w:lvlText w:val="%1."/>
+      <w:lvlJc w:val="left"/>
+      <w:pPr>
+        <w:ind w:left="720" w:hanging="360"/>
+      </w:pPr>
+      <w:rPr>
+        <w:rFonts w:hint="default"/>
+      </w:rPr>
+    </w:lvl>
+    <w:lvl w:ilvl="1" w:tplc="04090019" w:tentative="1">
+      <w:start w:val="1"/>
+      <w:numFmt w:val="lowerLetter"/>
+      <w:lvlText w:val="%2."/>
+      <w:lvlJc w:val="left"/>
+      <w:pPr>
+        <w:ind w:left="1440" w:hanging="360"/>
+      </w:pPr>
+    </w:lvl>
+    <w:lvl w:ilvl="2" w:tplc="0409001B" w:tentative="1">
+      <w:start w:val="1"/>
+      <w:numFmt w:val="lowerRoman"/>
+      <w:lvlText w:val="%3."/>
+      <w:lvlJc w:val="right"/>
+      <w:pPr>
+        <w:ind w:left="2160" w:hanging="180"/>
+      </w:pPr>
+    </w:lvl>
+    <w:lvl w:ilvl="3" w:tplc="0409000F" w:tentative="1">
+      <w:start w:val="1"/>
+      <w:numFmt w:val="decimal"/>
+      <w:lvlText w:val="%4."/>
+      <w:lvlJc w:val="left"/>
+      <w:pPr>
+        <w:ind w:left="2880" w:hanging="360"/>
+      </w:pPr>
+    </w:lvl>
+    <w:lvl w:ilvl="4" w:tplc="04090019" w:tentative="1">
+      <w:start w:val="1"/>
+      <w:numFmt w:val="lowerLetter"/>
+      <w:lvlText w:val="%5."/>
+      <w:lvlJc w:val="left"/>
+      <w:pPr>
+        <w:ind w:left="3600" w:hanging="360"/>
+      </w:pPr>
+    </w:lvl>
+    <w:lvl w:ilvl="5" w:tplc="0409001B" w:tentative="1">
+      <w:start w:val="1"/>
+      <w:numFmt w:val="lowerRoman"/>
+      <w:lvlText w:val="%6."/>
+      <w:lvlJc w:val="right"/>
+      <w:pPr>
+        <w:ind w:left="4320" w:hanging="180"/>
+      </w:pPr>
+    </w:lvl>
+    <w:lvl w:ilvl="6" w:tplc="0409000F" w:tentative="1">
+      <w:start w:val="1"/>
+      <w:numFmt w:val="decimal"/>
+      <w:lvlText w:val="%7."/>
+      <w:lvlJc w:val="left"/>
+      <w:pPr>
+        <w:ind w:left="5040" w:hanging="360"/>
+      </w:pPr>
+    </w:lvl>
+    <w:lvl w:ilvl="7" w:tplc="04090019" w:tentative="1">
+      <w:start w:val="1"/>
+      <w:numFmt w:val="lowerLetter"/>
+      <w:lvlText w:val="%8."/>
+      <w:lvlJc w:val="left"/>
+      <w:pPr>
+        <w:ind w:left="5760" w:hanging="360"/>
+      </w:pPr>
+    </w:lvl>
+    <w:lvl w:ilvl="8" w:tplc="0409001B" w:tentative="1">
+      <w:start w:val="1"/>
+      <w:numFmt w:val="lowerRoman"/>
+      <w:lvlText w:val="%9."/>
+      <w:lvlJc w:val="right"/>
+      <w:pPr>
+        <w:ind w:left="6480" w:hanging="180"/>
+      </w:pPr>
+    </w:lvl>
+  </w:abstractNum>
+  <w:abstractNum w:abstractNumId="10" w15:restartNumberingAfterBreak="0">
+    <w:nsid w:val="6B5F6538"/>
+    <w:multiLevelType w:val="hybridMultilevel"/>
+    <w:tmpl w:val="35A2EF44"/>
+    <w:lvl w:ilvl="0" w:tplc="0409000F">
+      <w:start w:val="1"/>
+      <w:numFmt w:val="decimal"/>
+      <w:lvlText w:val="%1."/>
+      <w:lvlJc w:val="left"/>
+      <w:pPr>
+        <w:ind w:left="720" w:hanging="360"/>
+      </w:pPr>
+      <w:rPr>
+        <w:rFonts w:hint="default"/>
+      </w:rPr>
+    </w:lvl>
+    <w:lvl w:ilvl="1" w:tplc="04090019" w:tentative="1">
+      <w:start w:val="1"/>
+      <w:numFmt w:val="lowerLetter"/>
+      <w:lvlText w:val="%2."/>
+      <w:lvlJc w:val="left"/>
+      <w:pPr>
+        <w:ind w:left="1440" w:hanging="360"/>
+      </w:pPr>
+    </w:lvl>
+    <w:lvl w:ilvl="2" w:tplc="0409001B" w:tentative="1">
+      <w:start w:val="1"/>
+      <w:numFmt w:val="lowerRoman"/>
+      <w:lvlText w:val="%3."/>
+      <w:lvlJc w:val="right"/>
+      <w:pPr>
+        <w:ind w:left="2160" w:hanging="180"/>
+      </w:pPr>
+    </w:lvl>
+    <w:lvl w:ilvl="3" w:tplc="0409000F" w:tentative="1">
+      <w:start w:val="1"/>
+      <w:numFmt w:val="decimal"/>
+      <w:lvlText w:val="%4."/>
+      <w:lvlJc w:val="left"/>
+      <w:pPr>
+        <w:ind w:left="2880" w:hanging="360"/>
+      </w:pPr>
+    </w:lvl>
+    <w:lvl w:ilvl="4" w:tplc="04090019" w:tentative="1">
+      <w:start w:val="1"/>
+      <w:numFmt w:val="lowerLetter"/>
+      <w:lvlText w:val="%5."/>
+      <w:lvlJc w:val="left"/>
+      <w:pPr>
+        <w:ind w:left="3600" w:hanging="360"/>
+      </w:pPr>
+    </w:lvl>
+    <w:lvl w:ilvl="5" w:tplc="0409001B" w:tentative="1">
+      <w:start w:val="1"/>
+      <w:numFmt w:val="lowerRoman"/>
+      <w:lvlText w:val="%6."/>
+      <w:lvlJc w:val="right"/>
+      <w:pPr>
+        <w:ind w:left="4320" w:hanging="180"/>
+      </w:pPr>
+    </w:lvl>
+    <w:lvl w:ilvl="6" w:tplc="0409000F" w:tentative="1">
+      <w:start w:val="1"/>
+      <w:numFmt w:val="decimal"/>
+      <w:lvlText w:val="%7."/>
+      <w:lvlJc w:val="left"/>
+      <w:pPr>
+        <w:ind w:left="5040" w:hanging="360"/>
+      </w:pPr>
+    </w:lvl>
+    <w:lvl w:ilvl="7" w:tplc="04090019" w:tentative="1">
+      <w:start w:val="1"/>
+      <w:numFmt w:val="lowerLetter"/>
+      <w:lvlText w:val="%8."/>
+      <w:lvlJc w:val="left"/>
+      <w:pPr>
+        <w:ind w:left="5760" w:hanging="360"/>
+      </w:pPr>
+    </w:lvl>
+    <w:lvl w:ilvl="8" w:tplc="0409001B" w:tentative="1">
+      <w:start w:val="1"/>
+      <w:numFmt w:val="lowerRoman"/>
+      <w:lvlText w:val="%9."/>
+      <w:lvlJc w:val="right"/>
+      <w:pPr>
+        <w:ind w:left="6480" w:hanging="180"/>
+      </w:pPr>
+    </w:lvl>
+  </w:abstractNum>
+  <w:abstractNum w:abstractNumId="11" w15:restartNumberingAfterBreak="0">
+    <w:nsid w:val="759764D5"/>
+    <w:multiLevelType w:val="hybridMultilevel"/>
+    <w:tmpl w:val="5018F778"/>
+    <w:lvl w:ilvl="0" w:tplc="0409000F">
+      <w:start w:val="1"/>
+      <w:numFmt w:val="decimal"/>
+      <w:lvlText w:val="%1."/>
+      <w:lvlJc w:val="left"/>
+      <w:pPr>
+        <w:ind w:left="720" w:hanging="360"/>
+      </w:pPr>
+      <w:rPr>
+        <w:rFonts w:hint="default"/>
+      </w:rPr>
+    </w:lvl>
+    <w:lvl w:ilvl="1" w:tplc="04090019" w:tentative="1">
+      <w:start w:val="1"/>
+      <w:numFmt w:val="lowerLetter"/>
+      <w:lvlText w:val="%2."/>
+      <w:lvlJc w:val="left"/>
+      <w:pPr>
+        <w:ind w:left="1440" w:hanging="360"/>
+      </w:pPr>
+    </w:lvl>
+    <w:lvl w:ilvl="2" w:tplc="0409001B" w:tentative="1">
+      <w:start w:val="1"/>
+      <w:numFmt w:val="lowerRoman"/>
+      <w:lvlText w:val="%3."/>
+      <w:lvlJc w:val="right"/>
+      <w:pPr>
+        <w:ind w:left="2160" w:hanging="180"/>
+      </w:pPr>
+    </w:lvl>
+    <w:lvl w:ilvl="3" w:tplc="0409000F" w:tentative="1">
+      <w:start w:val="1"/>
+      <w:numFmt w:val="decimal"/>
+      <w:lvlText w:val="%4."/>
+      <w:lvlJc w:val="left"/>
+      <w:pPr>
+        <w:ind w:left="2880" w:hanging="360"/>
+      </w:pPr>
+    </w:lvl>
+    <w:lvl w:ilvl="4" w:tplc="04090019" w:tentative="1">
+      <w:start w:val="1"/>
+      <w:numFmt w:val="lowerLetter"/>
+      <w:lvlText w:val="%5."/>
+      <w:lvlJc w:val="left"/>
+      <w:pPr>
+        <w:ind w:left="3600" w:hanging="360"/>
+      </w:pPr>
+    </w:lvl>
+    <w:lvl w:ilvl="5" w:tplc="0409001B" w:tentative="1">
+      <w:start w:val="1"/>
+      <w:numFmt w:val="lowerRoman"/>
+      <w:lvlText w:val="%6."/>
+      <w:lvlJc w:val="right"/>
+      <w:pPr>
+        <w:ind w:left="4320" w:hanging="180"/>
+      </w:pPr>
+    </w:lvl>
+    <w:lvl w:ilvl="6" w:tplc="0409000F" w:tentative="1">
+      <w:start w:val="1"/>
+      <w:numFmt w:val="decimal"/>
+      <w:lvlText w:val="%7."/>
+      <w:lvlJc w:val="left"/>
+      <w:pPr>
+        <w:ind w:left="5040" w:hanging="360"/>
+      </w:pPr>
+    </w:lvl>
+    <w:lvl w:ilvl="7" w:tplc="04090019" w:tentative="1">
+      <w:start w:val="1"/>
+      <w:numFmt w:val="lowerLetter"/>
+      <w:lvlText w:val="%8."/>
+      <w:lvlJc w:val="left"/>
+      <w:pPr>
+        <w:ind w:left="5760" w:hanging="360"/>
+      </w:pPr>
+    </w:lvl>
+    <w:lvl w:ilvl="8" w:tplc="0409001B" w:tentative="1">
+      <w:start w:val="1"/>
+      <w:numFmt w:val="lowerRoman"/>
+      <w:lvlText w:val="%9."/>
+      <w:lvlJc w:val="right"/>
+      <w:pPr>
+        <w:ind w:left="6480" w:hanging="180"/>
+      </w:pPr>
+    </w:lvl>
+  </w:abstractNum>
+  <w:abstractNum w:abstractNumId="12" w15:restartNumberingAfterBreak="0">
+    <w:nsid w:val="76A14715"/>
+    <w:multiLevelType w:val="hybridMultilevel"/>
+    <w:tmpl w:val="C84CB356"/>
+    <w:lvl w:ilvl="0" w:tplc="86A272C0">
+      <w:start w:val="1"/>
+      <w:numFmt w:val="decimal"/>
+      <w:lvlText w:val="%1."/>
+      <w:lvlJc w:val="left"/>
+      <w:pPr>
+        <w:ind w:left="720" w:hanging="360"/>
+      </w:pPr>
+      <w:rPr>
+        <w:rFonts w:ascii="Times New Roman" w:eastAsiaTheme="minorEastAsia" w:hAnsi="Times New Roman" w:cs="Times New Roman"/>
+      </w:rPr>
+    </w:lvl>
+    <w:lvl w:ilvl="1" w:tplc="04090019" w:tentative="1">
+      <w:start w:val="1"/>
+      <w:numFmt w:val="lowerLetter"/>
+      <w:lvlText w:val="%2."/>
+      <w:lvlJc w:val="left"/>
+      <w:pPr>
+        <w:ind w:left="1440" w:hanging="360"/>
+      </w:pPr>
+    </w:lvl>
+    <w:lvl w:ilvl="2" w:tplc="0409001B" w:tentative="1">
+      <w:start w:val="1"/>
+      <w:numFmt w:val="lowerRoman"/>
+      <w:lvlText w:val="%3."/>
+      <w:lvlJc w:val="right"/>
+      <w:pPr>
+        <w:ind w:left="2160" w:hanging="180"/>
+      </w:pPr>
+    </w:lvl>
+    <w:lvl w:ilvl="3" w:tplc="0409000F" w:tentative="1">
+      <w:start w:val="1"/>
+      <w:numFmt w:val="decimal"/>
+      <w:lvlText w:val="%4."/>
+      <w:lvlJc w:val="left"/>
+      <w:pPr>
+        <w:ind w:left="2880" w:hanging="360"/>
+      </w:pPr>
+    </w:lvl>
+    <w:lvl w:ilvl="4" w:tplc="04090019" w:tentative="1">
+      <w:start w:val="1"/>
+      <w:numFmt w:val="lowerLetter"/>
+      <w:lvlText w:val="%5."/>
+      <w:lvlJc w:val="left"/>
+      <w:pPr>
+        <w:ind w:left="3600" w:hanging="360"/>
+      </w:pPr>
+    </w:lvl>
+    <w:lvl w:ilvl="5" w:tplc="0409001B" w:tentative="1">
+      <w:start w:val="1"/>
+      <w:numFmt w:val="lowerRoman"/>
+      <w:lvlText w:val="%6."/>
+      <w:lvlJc w:val="right"/>
+      <w:pPr>
+        <w:ind w:left="4320" w:hanging="180"/>
+      </w:pPr>
+    </w:lvl>
+    <w:lvl w:ilvl="6" w:tplc="0409000F" w:tentative="1">
+      <w:start w:val="1"/>
+      <w:numFmt w:val="decimal"/>
+      <w:lvlText w:val="%7."/>
+      <w:lvlJc w:val="left"/>
+      <w:pPr>
+        <w:ind w:left="5040" w:hanging="360"/>
+      </w:pPr>
+    </w:lvl>
+    <w:lvl w:ilvl="7" w:tplc="04090019" w:tentative="1">
+      <w:start w:val="1"/>
+      <w:numFmt w:val="lowerLetter"/>
+      <w:lvlText w:val="%8."/>
+      <w:lvlJc w:val="left"/>
+      <w:pPr>
+        <w:ind w:left="5760" w:hanging="360"/>
+      </w:pPr>
+    </w:lvl>
+    <w:lvl w:ilvl="8" w:tplc="0409001B" w:tentative="1">
+      <w:start w:val="1"/>
+      <w:numFmt w:val="lowerRoman"/>
+      <w:lvlText w:val="%9."/>
+      <w:lvlJc w:val="right"/>
+      <w:pPr>
+        <w:ind w:left="6480" w:hanging="180"/>
+      </w:pPr>
+    </w:lvl>
+  </w:abstractNum>
   <w:num w:numId="1" w16cid:durableId="992484375">
+    <w:abstractNumId w:val="5"/>
+  </w:num>
+  <w:num w:numId="2" w16cid:durableId="1660814296">
+    <w:abstractNumId w:val="6"/>
+  </w:num>
+  <w:num w:numId="3" w16cid:durableId="1272516229">
     <w:abstractNumId w:val="0"/>
+  </w:num>
+  <w:num w:numId="4" w16cid:durableId="329216288">
+    <w:abstractNumId w:val="3"/>
+  </w:num>
+  <w:num w:numId="5" w16cid:durableId="1039278546">
+    <w:abstractNumId w:val="2"/>
+  </w:num>
+  <w:num w:numId="6" w16cid:durableId="554004592">
+    <w:abstractNumId w:val="8"/>
+  </w:num>
+  <w:num w:numId="7" w16cid:durableId="422340275">
+    <w:abstractNumId w:val="11"/>
+  </w:num>
+  <w:num w:numId="8" w16cid:durableId="1132014093">
+    <w:abstractNumId w:val="1"/>
+  </w:num>
+  <w:num w:numId="9" w16cid:durableId="521553728">
+    <w:abstractNumId w:val="10"/>
+  </w:num>
+  <w:num w:numId="10" w16cid:durableId="1897667195">
+    <w:abstractNumId w:val="4"/>
+  </w:num>
+  <w:num w:numId="11" w16cid:durableId="530991128">
+    <w:abstractNumId w:val="9"/>
+  </w:num>
+  <w:num w:numId="12" w16cid:durableId="1134710766">
+    <w:abstractNumId w:val="7"/>
+  </w:num>
+  <w:num w:numId="13" w16cid:durableId="1775055933">
+    <w:abstractNumId w:val="12"/>
   </w:num>
 </w:numbering>
 </file>
@@ -911,4 +3080,16 @@
     </a:ext>
   </a:extLst>
 </a:theme>
+</file>
+
+<file path=customXml/item1.xml><?xml version="1.0" encoding="utf-8"?>
+<b:Sources xmlns:b="http://schemas.openxmlformats.org/officeDocument/2006/bibliography" xmlns="http://schemas.openxmlformats.org/officeDocument/2006/bibliography" SelectedStyle="\APASixthEditionOfficeOnline.xsl" StyleName="APA" Version="6"/>
+</file>
+
+<file path=customXml/itemProps1.xml><?xml version="1.0" encoding="utf-8"?>
+<ds:datastoreItem xmlns:ds="http://schemas.openxmlformats.org/officeDocument/2006/customXml" ds:itemID="{70DB81BA-E024-44F5-863E-EC674832FEB7}">
+  <ds:schemaRefs>
+    <ds:schemaRef ds:uri="http://schemas.openxmlformats.org/officeDocument/2006/bibliography"/>
+  </ds:schemaRefs>
+</ds:datastoreItem>
 </file>
</xml_diff>